<commit_message>
formatting and standard text fixed
</commit_message>
<xml_diff>
--- a/code/ministerial_sub/ministerial_sub_template.docx
+++ b/code/ministerial_sub/ministerial_sub_template.docx
@@ -1,9 +1,312 @@
 
 <file path=word/document.xml><?xml version="1.0" encoding="utf-8"?>
-<w:document xmlns:wpc="http://schemas.microsoft.com/office/word/2010/wordprocessingCanvas" xmlns:cx="http://schemas.microsoft.com/office/drawing/2014/chartex" xmlns:cx1="http://schemas.microsoft.com/office/drawing/2015/9/8/chartex" xmlns:cx2="http://schemas.microsoft.com/office/drawing/2015/10/21/chartex" xmlns:cx3="http://schemas.microsoft.com/office/drawing/2016/5/9/chartex" xmlns:cx4="http://schemas.microsoft.com/office/drawing/2016/5/10/chartex" xmlns:cx5="http://schemas.microsoft.com/office/drawing/2016/5/11/chartex" xmlns:cx6="http://schemas.microsoft.com/office/drawing/2016/5/12/chartex" xmlns:cx7="http://schemas.microsoft.com/office/drawing/2016/5/13/chartex" xmlns:cx8="http://schemas.microsoft.com/office/drawing/2016/5/14/chartex" xmlns:mc="http://schemas.openxmlformats.org/markup-compatibility/2006" xmlns:aink="http://schemas.microsoft.com/office/drawing/2016/ink" xmlns:am3d="http://schemas.microsoft.com/office/drawing/2017/model3d" xmlns:o="urn:schemas-microsoft-com:office:office" xmlns:oel="http://schemas.microsoft.com/office/2019/extlst" xmlns:r="http://schemas.openxmlformats.org/officeDocument/2006/relationships" xmlns:m="http://schemas.openxmlformats.org/officeDocument/2006/math" xmlns:v="urn:schemas-microsoft-com:vml" xmlns:wp14="http://schemas.microsoft.com/office/word/2010/wordprocessingDrawing" xmlns:wp="http://schemas.openxmlformats.org/drawingml/2006/wordprocessingDrawing" xmlns:w10="urn:schemas-microsoft-com:office:word" xmlns:w="http://schemas.openxmlformats.org/wordprocessingml/2006/main" xmlns:w14="http://schemas.microsoft.com/office/word/2010/wordml" xmlns:w15="http://schemas.microsoft.com/office/word/2012/wordml" xmlns:w16cex="http://schemas.microsoft.com/office/word/2018/wordml/cex" xmlns:w16cid="http://schemas.microsoft.com/office/word/2016/wordml/cid" xmlns:w16="http://schemas.microsoft.com/office/word/2018/wordml" xmlns:w16du="http://schemas.microsoft.com/office/word/2023/wordml/word16du" xmlns:w16sdtdh="http://schemas.microsoft.com/office/word/2020/wordml/sdtdatahash" xmlns:w16se="http://schemas.microsoft.com/office/word/2015/wordml/symex" xmlns:wpg="http://schemas.microsoft.com/office/word/2010/wordprocessingGroup" xmlns:wpi="http://schemas.microsoft.com/office/word/2010/wordprocessingInk" xmlns:wne="http://schemas.microsoft.com/office/word/2006/wordml" xmlns:wps="http://schemas.microsoft.com/office/word/2010/wordprocessingShape" mc:Ignorable="w14 w15 w16se w16cid w16 w16cex w16sdtdh w16du wp14">
+<w:document xmlns:wpc="http://schemas.microsoft.com/office/word/2010/wordprocessingCanvas" xmlns:cx="http://schemas.microsoft.com/office/drawing/2014/chartex" xmlns:cx1="http://schemas.microsoft.com/office/drawing/2015/9/8/chartex" xmlns:cx2="http://schemas.microsoft.com/office/drawing/2015/10/21/chartex" xmlns:cx3="http://schemas.microsoft.com/office/drawing/2016/5/9/chartex" xmlns:cx4="http://schemas.microsoft.com/office/drawing/2016/5/10/chartex" xmlns:cx5="http://schemas.microsoft.com/office/drawing/2016/5/11/chartex" xmlns:cx6="http://schemas.microsoft.com/office/drawing/2016/5/12/chartex" xmlns:cx7="http://schemas.microsoft.com/office/drawing/2016/5/13/chartex" xmlns:cx8="http://schemas.microsoft.com/office/drawing/2016/5/14/chartex" xmlns:mc="http://schemas.openxmlformats.org/markup-compatibility/2006" xmlns:aink="http://schemas.microsoft.com/office/drawing/2016/ink" xmlns:am3d="http://schemas.microsoft.com/office/drawing/2017/model3d" xmlns:o="urn:schemas-microsoft-com:office:office" xmlns:oel="http://schemas.microsoft.com/office/2019/extlst" xmlns:r="http://schemas.openxmlformats.org/officeDocument/2006/relationships" xmlns:m="http://schemas.openxmlformats.org/officeDocument/2006/math" xmlns:v="urn:schemas-microsoft-com:vml" xmlns:wp14="http://schemas.microsoft.com/office/word/2010/wordprocessingDrawing" xmlns:wp="http://schemas.openxmlformats.org/drawingml/2006/wordprocessingDrawing" xmlns:w10="urn:schemas-microsoft-com:office:word" xmlns:w="http://schemas.openxmlformats.org/wordprocessingml/2006/main" xmlns:w14="http://schemas.microsoft.com/office/word/2010/wordml" xmlns:w15="http://schemas.microsoft.com/office/word/2012/wordml" xmlns:w16cex="http://schemas.microsoft.com/office/word/2018/wordml/cex" xmlns:w16cid="http://schemas.microsoft.com/office/word/2016/wordml/cid" xmlns:w16="http://schemas.microsoft.com/office/word/2018/wordml" xmlns:w16du="http://schemas.microsoft.com/office/word/2023/wordml/word16du" xmlns:w16sdtdh="http://schemas.microsoft.com/office/word/2020/wordml/sdtdatahash" xmlns:w16sdtfl="http://schemas.microsoft.com/office/word/2024/wordml/sdtformatlock" xmlns:w16se="http://schemas.microsoft.com/office/word/2015/wordml/symex" xmlns:wpg="http://schemas.microsoft.com/office/word/2010/wordprocessingGroup" xmlns:wpi="http://schemas.microsoft.com/office/word/2010/wordprocessingInk" xmlns:wne="http://schemas.microsoft.com/office/word/2006/wordml" xmlns:wps="http://schemas.microsoft.com/office/word/2010/wordprocessingShape" mc:Ignorable="w14 w15 w16se w16cid w16 w16cex w16sdtdh w16sdtfl w16du wp14">
   <w:body>
     <w:p>
       <w:pPr>
+        <w:pStyle w:val="size9bold"/>
+        <w:rPr>
+          <w:rFonts w:cs="Arial"/>
+          <w:b w:val="0"/>
+          <w:bCs/>
+          <w:color w:val="FF0000"/>
+          <w:sz w:val="24"/>
+          <w:szCs w:val="24"/>
+        </w:rPr>
+      </w:pPr>
+      <w:r>
+        <w:rPr>
+          <w:rFonts w:cs="Arial"/>
+          <w:b w:val="0"/>
+          <w:bCs/>
+          <w:color w:val="FF0000"/>
+          <w:sz w:val="24"/>
+          <w:szCs w:val="24"/>
+        </w:rPr>
+        <w:t xml:space="preserve">To edit a text style: </w:t>
+      </w:r>
+      <w:r>
+        <w:rPr>
+          <w:rFonts w:cs="Arial"/>
+          <w:b w:val="0"/>
+          <w:bCs/>
+          <w:sz w:val="24"/>
+          <w:szCs w:val="24"/>
+        </w:rPr>
+        <w:t>edit below, and then under Styles above, right click on style (use arrow to see more) and select ‘Update &lt;style&gt; to match selection’</w:t>
+      </w:r>
+    </w:p>
+    <w:p>
+      <w:pPr>
+        <w:pStyle w:val="size9bold"/>
+        <w:rPr>
+          <w:rFonts w:cs="Arial"/>
+          <w:b w:val="0"/>
+          <w:bCs/>
+          <w:color w:val="FF0000"/>
+          <w:sz w:val="24"/>
+          <w:szCs w:val="24"/>
+        </w:rPr>
+      </w:pPr>
+    </w:p>
+    <w:p>
+      <w:pPr>
+        <w:pStyle w:val="size9bold"/>
+        <w:rPr>
+          <w:rFonts w:cs="Arial"/>
+          <w:b w:val="0"/>
+          <w:bCs/>
+          <w:sz w:val="24"/>
+          <w:szCs w:val="24"/>
+        </w:rPr>
+      </w:pPr>
+      <w:r>
+        <w:rPr>
+          <w:rFonts w:cs="Arial"/>
+          <w:b w:val="0"/>
+          <w:bCs/>
+          <w:color w:val="FF0000"/>
+          <w:sz w:val="24"/>
+          <w:szCs w:val="24"/>
+        </w:rPr>
+        <w:t xml:space="preserve">To add a style: </w:t>
+      </w:r>
+      <w:r>
+        <w:rPr>
+          <w:rFonts w:cs="Arial"/>
+          <w:b w:val="0"/>
+          <w:bCs/>
+          <w:sz w:val="24"/>
+          <w:szCs w:val="24"/>
+        </w:rPr>
+        <w:t xml:space="preserve">add text below for new style, select text and use arrow under Styles above and select 'Create a style’. Add a name and then ok. </w:t>
+      </w:r>
+    </w:p>
+    <w:p>
+      <w:pPr>
+        <w:pStyle w:val="size9bold"/>
+        <w:rPr>
+          <w:rFonts w:cs="Arial"/>
+          <w:b w:val="0"/>
+          <w:bCs/>
+          <w:sz w:val="24"/>
+          <w:szCs w:val="24"/>
+        </w:rPr>
+      </w:pPr>
+    </w:p>
+    <w:p>
+      <w:pPr>
+        <w:pStyle w:val="size9bold"/>
+        <w:rPr>
+          <w:rFonts w:cs="Arial"/>
+          <w:b w:val="0"/>
+          <w:bCs/>
+          <w:sz w:val="24"/>
+          <w:szCs w:val="24"/>
+        </w:rPr>
+      </w:pPr>
+      <w:r>
+        <w:rPr>
+          <w:rFonts w:cs="Arial"/>
+          <w:b w:val="0"/>
+          <w:bCs/>
+          <w:color w:val="FF0000"/>
+          <w:sz w:val="24"/>
+          <w:szCs w:val="24"/>
+        </w:rPr>
+        <w:t>To change margins</w:t>
+      </w:r>
+      <w:r>
+        <w:rPr>
+          <w:rFonts w:cs="Arial"/>
+          <w:b w:val="0"/>
+          <w:bCs/>
+          <w:color w:val="FF0000"/>
+          <w:sz w:val="24"/>
+          <w:szCs w:val="24"/>
+        </w:rPr>
+        <w:t>, headers/footers</w:t>
+      </w:r>
+      <w:r>
+        <w:rPr>
+          <w:rFonts w:cs="Arial"/>
+          <w:b w:val="0"/>
+          <w:bCs/>
+          <w:color w:val="FF0000"/>
+          <w:sz w:val="24"/>
+          <w:szCs w:val="24"/>
+        </w:rPr>
+        <w:t>:</w:t>
+      </w:r>
+      <w:r>
+        <w:rPr>
+          <w:rFonts w:cs="Arial"/>
+          <w:b w:val="0"/>
+          <w:bCs/>
+          <w:sz w:val="24"/>
+          <w:szCs w:val="24"/>
+        </w:rPr>
+        <w:t xml:space="preserve"> do on this document and save</w:t>
+      </w:r>
+    </w:p>
+    <w:p>
+      <w:pPr>
+        <w:pStyle w:val="size9bold"/>
+        <w:rPr>
+          <w:rFonts w:cs="Arial"/>
+          <w:b w:val="0"/>
+          <w:bCs/>
+          <w:sz w:val="24"/>
+          <w:szCs w:val="24"/>
+        </w:rPr>
+      </w:pPr>
+    </w:p>
+    <w:p>
+      <w:pPr>
+        <w:pStyle w:val="size9bold"/>
+        <w:rPr>
+          <w:rFonts w:cs="Arial"/>
+          <w:b w:val="0"/>
+          <w:bCs/>
+          <w:sz w:val="24"/>
+          <w:szCs w:val="24"/>
+        </w:rPr>
+      </w:pPr>
+      <w:r>
+        <w:rPr>
+          <w:rFonts w:cs="Arial"/>
+          <w:b w:val="0"/>
+          <w:bCs/>
+          <w:color w:val="FF0000"/>
+          <w:sz w:val="24"/>
+          <w:szCs w:val="24"/>
+        </w:rPr>
+        <w:t>To change default text:</w:t>
+      </w:r>
+      <w:r>
+        <w:rPr>
+          <w:rFonts w:cs="Arial"/>
+          <w:b w:val="0"/>
+          <w:bCs/>
+          <w:sz w:val="24"/>
+          <w:szCs w:val="24"/>
+        </w:rPr>
+        <w:t xml:space="preserve"> right click on ‘Normal’ under Styles above and select ‘Modify’</w:t>
+      </w:r>
+    </w:p>
+    <w:p>
+      <w:pPr>
+        <w:pStyle w:val="size9bold"/>
+        <w:rPr>
+          <w:rFonts w:cs="Arial"/>
+          <w:b w:val="0"/>
+          <w:bCs/>
+          <w:color w:val="FF0000"/>
+          <w:sz w:val="24"/>
+          <w:szCs w:val="24"/>
+        </w:rPr>
+      </w:pPr>
+    </w:p>
+    <w:p>
+      <w:pPr>
+        <w:pStyle w:val="size9bold"/>
+        <w:rPr>
+          <w:rFonts w:cs="Arial"/>
+        </w:rPr>
+      </w:pPr>
+    </w:p>
+    <w:p>
+      <w:pPr>
+        <w:pStyle w:val="size9bold"/>
+        <w:rPr>
+          <w:rFonts w:cs="Arial"/>
+        </w:rPr>
+      </w:pPr>
+      <w:r>
+        <w:rPr>
+          <w:rFonts w:cs="Arial"/>
+        </w:rPr>
+        <w:t>Text for size_9_bold</w:t>
+      </w:r>
+    </w:p>
+    <w:p>
+      <w:pPr>
+        <w:pStyle w:val="size9"/>
+        <w:rPr>
+          <w:rFonts w:cs="Arial"/>
+        </w:rPr>
+      </w:pPr>
+      <w:r>
+        <w:rPr>
+          <w:rFonts w:cs="Arial"/>
+        </w:rPr>
+        <w:t>Text for size_9</w:t>
+      </w:r>
+    </w:p>
+    <w:p>
+      <w:pPr>
+        <w:pStyle w:val="headingstyle"/>
+      </w:pPr>
+      <w:r>
+        <w:t xml:space="preserve">Text for </w:t>
+      </w:r>
+      <w:proofErr w:type="spellStart"/>
+      <w:r>
+        <w:t>heading_style</w:t>
+      </w:r>
+      <w:proofErr w:type="spellEnd"/>
+    </w:p>
+    <w:p>
+      <w:pPr>
+        <w:pStyle w:val="headingstyle"/>
+      </w:pPr>
+    </w:p>
+    <w:p>
+      <w:pPr>
+        <w:pStyle w:val="Footnote"/>
+      </w:pPr>
+      <w:r>
+        <w:t>Text for heading_12</w:t>
+      </w:r>
+      <w:r>
+        <w:t>after</w:t>
+      </w:r>
+    </w:p>
+    <w:p>
+      <w:pPr>
+        <w:pStyle w:val="heading6after"/>
+      </w:pPr>
+      <w:r>
+        <w:t>Text for heading_6</w:t>
+      </w:r>
+      <w:r>
+        <w:t>after</w:t>
+      </w:r>
+    </w:p>
+    <w:p>
+      <w:pPr>
+        <w:pStyle w:val="heading4after"/>
+      </w:pPr>
+      <w:r>
+        <w:t>Text for heading_4</w:t>
+      </w:r>
+      <w:r>
+        <w:t>after</w:t>
+      </w:r>
+    </w:p>
+    <w:p>
+      <w:pPr>
+        <w:pStyle w:val="headingstyle"/>
+        <w:spacing w:line="240" w:lineRule="auto"/>
+        <w:jc w:val="left"/>
+        <w:rPr>
+          <w:sz w:val="24"/>
+          <w:szCs w:val="24"/>
+        </w:rPr>
+      </w:pPr>
+    </w:p>
+    <w:p>
+      <w:pPr>
         <w:pStyle w:val="paragraphstyle"/>
       </w:pPr>
       <w:r>
@@ -17,25 +320,87 @@
     </w:p>
     <w:p>
       <w:pPr>
-        <w:pStyle w:val="paragraphstyle"/>
-      </w:pPr>
-    </w:p>
-    <w:p>
-      <w:pPr>
-        <w:pStyle w:val="headingstyle"/>
-      </w:pPr>
-      <w:r>
+        <w:pStyle w:val="lefttext"/>
+        <w:rPr>
+          <w:rFonts w:cs="Arial"/>
+          <w:szCs w:val="24"/>
+        </w:rPr>
+      </w:pPr>
+      <w:r>
+        <w:rPr>
+          <w:rFonts w:cs="Arial"/>
+          <w:szCs w:val="24"/>
+        </w:rPr>
         <w:t xml:space="preserve">Text for </w:t>
       </w:r>
       <w:proofErr w:type="spellStart"/>
       <w:r>
-        <w:t>heading_style</w:t>
+        <w:rPr>
+          <w:rFonts w:cs="Arial"/>
+          <w:szCs w:val="24"/>
+        </w:rPr>
+        <w:t>left_text</w:t>
       </w:r>
       <w:proofErr w:type="spellEnd"/>
     </w:p>
     <w:p>
       <w:pPr>
-        <w:pStyle w:val="headingstyle"/>
+        <w:pStyle w:val="lefttext"/>
+        <w:spacing w:line="240" w:lineRule="auto"/>
+        <w:rPr>
+          <w:rFonts w:cs="Arial"/>
+          <w:szCs w:val="24"/>
+        </w:rPr>
+      </w:pPr>
+    </w:p>
+    <w:p>
+      <w:pPr>
+        <w:pStyle w:val="singlespace"/>
+      </w:pPr>
+      <w:r>
+        <w:t xml:space="preserve">Text for </w:t>
+      </w:r>
+      <w:proofErr w:type="spellStart"/>
+      <w:r>
+        <w:t>single_spac</w:t>
+      </w:r>
+      <w:r>
+        <w:t>e</w:t>
+      </w:r>
+      <w:proofErr w:type="spellEnd"/>
+    </w:p>
+    <w:p>
+      <w:pPr>
+        <w:pStyle w:val="singlespace"/>
+      </w:pPr>
+    </w:p>
+    <w:p>
+      <w:pPr>
+        <w:pStyle w:val="indenttext"/>
+      </w:pPr>
+      <w:r>
+        <w:t>Text f</w:t>
+      </w:r>
+      <w:r>
+        <w:t xml:space="preserve">or </w:t>
+      </w:r>
+      <w:proofErr w:type="spellStart"/>
+      <w:r>
+        <w:t>indent_</w:t>
+      </w:r>
+      <w:r>
+        <w:t>text</w:t>
+      </w:r>
+      <w:proofErr w:type="spellEnd"/>
+    </w:p>
+    <w:p>
+      <w:pPr>
+        <w:pStyle w:val="lefttext"/>
+        <w:ind w:left="357"/>
+        <w:rPr>
+          <w:rFonts w:cs="Arial"/>
+          <w:szCs w:val="24"/>
+        </w:rPr>
       </w:pPr>
     </w:p>
     <w:p>
@@ -43,82 +408,69 @@
         <w:pStyle w:val="linkstyle"/>
       </w:pPr>
       <w:r>
+        <w:t>T</w:t>
+      </w:r>
+      <w:r>
+        <w:t>e</w:t>
+      </w:r>
+      <w:r>
+        <w:t xml:space="preserve">xt for </w:t>
+      </w:r>
+      <w:proofErr w:type="spellStart"/>
+      <w:r>
+        <w:t>lin</w:t>
+      </w:r>
+      <w:r>
+        <w:t>k_sty</w:t>
+      </w:r>
+      <w:r>
+        <w:t>le</w:t>
+      </w:r>
+      <w:proofErr w:type="spellEnd"/>
+    </w:p>
+    <w:p>
+      <w:pPr>
+        <w:pStyle w:val="bulletstyle"/>
+      </w:pPr>
+      <w:r>
         <w:t xml:space="preserve">Text for </w:t>
       </w:r>
       <w:proofErr w:type="spellStart"/>
       <w:r>
-        <w:t>link_style</w:t>
+        <w:t>bullet</w:t>
+      </w:r>
+      <w:r>
+        <w:t>_</w:t>
+      </w:r>
+      <w:r>
+        <w:t>style</w:t>
       </w:r>
       <w:proofErr w:type="spellEnd"/>
     </w:p>
     <w:p>
       <w:pPr>
-        <w:pStyle w:val="linkstyle"/>
-      </w:pPr>
-    </w:p>
-    <w:p>
-      <w:pPr>
-        <w:pStyle w:val="bulletstyle"/>
-        <w:numPr>
-          <w:ilvl w:val="0"/>
-          <w:numId w:val="0"/>
-        </w:numPr>
-        <w:ind w:left="1077"/>
+        <w:pStyle w:val="lastbulletstyle"/>
       </w:pPr>
       <w:r>
         <w:t xml:space="preserve">Text for </w:t>
       </w:r>
       <w:proofErr w:type="spellStart"/>
       <w:r>
-        <w:t>bullet</w:t>
-      </w:r>
-      <w:r>
-        <w:t>_</w:t>
-      </w:r>
-      <w:r>
-        <w:t>style</w:t>
+        <w:t>l</w:t>
+      </w:r>
+      <w:r>
+        <w:t>ast_bullet_style</w:t>
       </w:r>
       <w:proofErr w:type="spellEnd"/>
     </w:p>
     <w:p>
       <w:pPr>
-        <w:pStyle w:val="bulletstyle"/>
-        <w:numPr>
-          <w:ilvl w:val="0"/>
-          <w:numId w:val="0"/>
-        </w:numPr>
-        <w:ind w:left="1077"/>
-      </w:pPr>
-    </w:p>
-    <w:p>
-      <w:pPr>
-        <w:pStyle w:val="size9bold"/>
-      </w:pPr>
-      <w:r>
-        <w:t>Text for size_9_bold</w:t>
-      </w:r>
-    </w:p>
-    <w:p>
-      <w:pPr>
-        <w:pStyle w:val="bulletstyle"/>
-        <w:numPr>
-          <w:ilvl w:val="0"/>
-          <w:numId w:val="0"/>
-        </w:numPr>
-        <w:ind w:left="1077"/>
-      </w:pPr>
-    </w:p>
-    <w:p>
-      <w:pPr>
         <w:pStyle w:val="size9"/>
-      </w:pPr>
-      <w:r>
-        <w:t>Text for size_9</w:t>
-      </w:r>
-    </w:p>
-    <w:p>
-      <w:pPr>
-        <w:pStyle w:val="size9"/>
+        <w:rPr>
+          <w:rFonts w:cs="Arial"/>
+          <w:sz w:val="24"/>
+          <w:szCs w:val="24"/>
+        </w:rPr>
       </w:pPr>
     </w:p>
     <w:p>
@@ -133,16 +485,41 @@
         <w:t>numbered_point</w:t>
       </w:r>
       <w:proofErr w:type="spellEnd"/>
-    </w:p>
-    <w:p>
-      <w:pPr>
-        <w:pStyle w:val="numberedpoint"/>
-        <w:numPr>
-          <w:ilvl w:val="0"/>
-          <w:numId w:val="0"/>
-        </w:numPr>
-        <w:ind w:left="360" w:hanging="360"/>
-      </w:pPr>
+      <w:r>
+        <w:rPr>
+          <w:rStyle w:val="FootnoteReference"/>
+        </w:rPr>
+        <w:footnoteReference w:id="1"/>
+      </w:r>
+    </w:p>
+    <w:p>
+      <w:pPr>
+        <w:pStyle w:val="numberedpoint2after"/>
+      </w:pPr>
+      <w:r>
+        <w:t>Text f</w:t>
+      </w:r>
+      <w:r>
+        <w:t>or numbered_p</w:t>
+      </w:r>
+      <w:r>
+        <w:rPr>
+          <w:rStyle w:val="numberedpoint2afterChar"/>
+        </w:rPr>
+        <w:t>oint_</w:t>
+      </w:r>
+      <w:r>
+        <w:rPr>
+          <w:rStyle w:val="numberedpoint2afterChar"/>
+        </w:rPr>
+        <w:t>2</w:t>
+      </w:r>
+      <w:r>
+        <w:rPr>
+          <w:rStyle w:val="numberedpoint2afterChar"/>
+        </w:rPr>
+        <w:t>after</w:t>
+      </w:r>
     </w:p>
     <w:p>
       <w:pPr>
@@ -159,29 +536,21 @@
     </w:p>
     <w:p>
       <w:pPr>
-        <w:pStyle w:val="lefttext"/>
-      </w:pPr>
-      <w:r>
-        <w:t xml:space="preserve">Text for </w:t>
-      </w:r>
-      <w:proofErr w:type="spellStart"/>
-      <w:r>
-        <w:t>left_text</w:t>
-      </w:r>
-      <w:proofErr w:type="spellEnd"/>
-    </w:p>
-    <w:p>
-      <w:pPr>
-        <w:pStyle w:val="paragraphstyle"/>
+        <w:rPr>
+          <w:rFonts w:cs="Arial"/>
+        </w:rPr>
       </w:pPr>
     </w:p>
     <w:sectPr>
-      <w:footerReference w:type="default" r:id="rId7"/>
-      <w:footerReference w:type="first" r:id="rId8"/>
+      <w:headerReference w:type="even" r:id="rId8"/>
+      <w:headerReference w:type="default" r:id="rId9"/>
+      <w:footerReference w:type="even" r:id="rId10"/>
+      <w:footerReference w:type="default" r:id="rId11"/>
+      <w:headerReference w:type="first" r:id="rId12"/>
+      <w:footerReference w:type="first" r:id="rId13"/>
       <w:pgSz w:w="11906" w:h="16838"/>
-      <w:pgMar w:top="1151" w:right="987" w:bottom="1151" w:left="1151" w:header="709" w:footer="0" w:gutter="0"/>
+      <w:pgMar w:top="1157" w:right="1270" w:bottom="1100" w:left="1270" w:header="709" w:footer="0" w:gutter="0"/>
       <w:cols w:space="708"/>
-      <w:titlePg/>
       <w:docGrid w:linePitch="360"/>
     </w:sectPr>
   </w:body>
@@ -189,11 +558,11 @@
 </file>
 
 <file path=word/endnotes.xml><?xml version="1.0" encoding="utf-8"?>
-<w:endnotes xmlns:wpc="http://schemas.microsoft.com/office/word/2010/wordprocessingCanvas" xmlns:cx="http://schemas.microsoft.com/office/drawing/2014/chartex" xmlns:cx1="http://schemas.microsoft.com/office/drawing/2015/9/8/chartex" xmlns:cx2="http://schemas.microsoft.com/office/drawing/2015/10/21/chartex" xmlns:cx3="http://schemas.microsoft.com/office/drawing/2016/5/9/chartex" xmlns:cx4="http://schemas.microsoft.com/office/drawing/2016/5/10/chartex" xmlns:cx5="http://schemas.microsoft.com/office/drawing/2016/5/11/chartex" xmlns:cx6="http://schemas.microsoft.com/office/drawing/2016/5/12/chartex" xmlns:cx7="http://schemas.microsoft.com/office/drawing/2016/5/13/chartex" xmlns:cx8="http://schemas.microsoft.com/office/drawing/2016/5/14/chartex" xmlns:mc="http://schemas.openxmlformats.org/markup-compatibility/2006" xmlns:aink="http://schemas.microsoft.com/office/drawing/2016/ink" xmlns:am3d="http://schemas.microsoft.com/office/drawing/2017/model3d" xmlns:o="urn:schemas-microsoft-com:office:office" xmlns:oel="http://schemas.microsoft.com/office/2019/extlst" xmlns:r="http://schemas.openxmlformats.org/officeDocument/2006/relationships" xmlns:m="http://schemas.openxmlformats.org/officeDocument/2006/math" xmlns:v="urn:schemas-microsoft-com:vml" xmlns:wp14="http://schemas.microsoft.com/office/word/2010/wordprocessingDrawing" xmlns:wp="http://schemas.openxmlformats.org/drawingml/2006/wordprocessingDrawing" xmlns:w10="urn:schemas-microsoft-com:office:word" xmlns:w="http://schemas.openxmlformats.org/wordprocessingml/2006/main" xmlns:w14="http://schemas.microsoft.com/office/word/2010/wordml" xmlns:w15="http://schemas.microsoft.com/office/word/2012/wordml" xmlns:w16cex="http://schemas.microsoft.com/office/word/2018/wordml/cex" xmlns:w16cid="http://schemas.microsoft.com/office/word/2016/wordml/cid" xmlns:w16="http://schemas.microsoft.com/office/word/2018/wordml" xmlns:w16du="http://schemas.microsoft.com/office/word/2023/wordml/word16du" xmlns:w16sdtdh="http://schemas.microsoft.com/office/word/2020/wordml/sdtdatahash" xmlns:w16se="http://schemas.microsoft.com/office/word/2015/wordml/symex" xmlns:wpg="http://schemas.microsoft.com/office/word/2010/wordprocessingGroup" xmlns:wpi="http://schemas.microsoft.com/office/word/2010/wordprocessingInk" xmlns:wne="http://schemas.microsoft.com/office/word/2006/wordml" xmlns:wps="http://schemas.microsoft.com/office/word/2010/wordprocessingShape" mc:Ignorable="w14 w15 w16se w16cid w16 w16cex w16sdtdh w16du wp14">
+<w:endnotes xmlns:wpc="http://schemas.microsoft.com/office/word/2010/wordprocessingCanvas" xmlns:cx="http://schemas.microsoft.com/office/drawing/2014/chartex" xmlns:cx1="http://schemas.microsoft.com/office/drawing/2015/9/8/chartex" xmlns:cx2="http://schemas.microsoft.com/office/drawing/2015/10/21/chartex" xmlns:cx3="http://schemas.microsoft.com/office/drawing/2016/5/9/chartex" xmlns:cx4="http://schemas.microsoft.com/office/drawing/2016/5/10/chartex" xmlns:cx5="http://schemas.microsoft.com/office/drawing/2016/5/11/chartex" xmlns:cx6="http://schemas.microsoft.com/office/drawing/2016/5/12/chartex" xmlns:cx7="http://schemas.microsoft.com/office/drawing/2016/5/13/chartex" xmlns:cx8="http://schemas.microsoft.com/office/drawing/2016/5/14/chartex" xmlns:mc="http://schemas.openxmlformats.org/markup-compatibility/2006" xmlns:aink="http://schemas.microsoft.com/office/drawing/2016/ink" xmlns:am3d="http://schemas.microsoft.com/office/drawing/2017/model3d" xmlns:o="urn:schemas-microsoft-com:office:office" xmlns:oel="http://schemas.microsoft.com/office/2019/extlst" xmlns:r="http://schemas.openxmlformats.org/officeDocument/2006/relationships" xmlns:m="http://schemas.openxmlformats.org/officeDocument/2006/math" xmlns:v="urn:schemas-microsoft-com:vml" xmlns:wp14="http://schemas.microsoft.com/office/word/2010/wordprocessingDrawing" xmlns:wp="http://schemas.openxmlformats.org/drawingml/2006/wordprocessingDrawing" xmlns:w10="urn:schemas-microsoft-com:office:word" xmlns:w="http://schemas.openxmlformats.org/wordprocessingml/2006/main" xmlns:w14="http://schemas.microsoft.com/office/word/2010/wordml" xmlns:w15="http://schemas.microsoft.com/office/word/2012/wordml" xmlns:w16cex="http://schemas.microsoft.com/office/word/2018/wordml/cex" xmlns:w16cid="http://schemas.microsoft.com/office/word/2016/wordml/cid" xmlns:w16="http://schemas.microsoft.com/office/word/2018/wordml" xmlns:w16du="http://schemas.microsoft.com/office/word/2023/wordml/word16du" xmlns:w16sdtdh="http://schemas.microsoft.com/office/word/2020/wordml/sdtdatahash" xmlns:w16sdtfl="http://schemas.microsoft.com/office/word/2024/wordml/sdtformatlock" xmlns:w16se="http://schemas.microsoft.com/office/word/2015/wordml/symex" xmlns:wpg="http://schemas.microsoft.com/office/word/2010/wordprocessingGroup" xmlns:wpi="http://schemas.microsoft.com/office/word/2010/wordprocessingInk" xmlns:wne="http://schemas.microsoft.com/office/word/2006/wordml" xmlns:wps="http://schemas.microsoft.com/office/word/2010/wordprocessingShape" mc:Ignorable="w14 w15 w16se w16cid w16 w16cex w16sdtdh w16sdtfl w16du wp14">
   <w:endnote w:type="separator" w:id="-1">
     <w:p>
       <w:pPr>
-        <w:spacing w:after="0" w:line="240" w:lineRule="auto"/>
+        <w:spacing w:line="240" w:lineRule="auto"/>
       </w:pPr>
       <w:r>
         <w:separator/>
@@ -203,7 +572,7 @@
   <w:endnote w:type="continuationSeparator" w:id="0">
     <w:p>
       <w:pPr>
-        <w:spacing w:after="0" w:line="240" w:lineRule="auto"/>
+        <w:spacing w:line="240" w:lineRule="auto"/>
       </w:pPr>
       <w:r>
         <w:continuationSeparator/>
@@ -214,7 +583,27 @@
 </file>
 
 <file path=word/footer1.xml><?xml version="1.0" encoding="utf-8"?>
-<w:ftr xmlns:wpc="http://schemas.microsoft.com/office/word/2010/wordprocessingCanvas" xmlns:cx="http://schemas.microsoft.com/office/drawing/2014/chartex" xmlns:cx1="http://schemas.microsoft.com/office/drawing/2015/9/8/chartex" xmlns:cx2="http://schemas.microsoft.com/office/drawing/2015/10/21/chartex" xmlns:cx3="http://schemas.microsoft.com/office/drawing/2016/5/9/chartex" xmlns:cx4="http://schemas.microsoft.com/office/drawing/2016/5/10/chartex" xmlns:cx5="http://schemas.microsoft.com/office/drawing/2016/5/11/chartex" xmlns:cx6="http://schemas.microsoft.com/office/drawing/2016/5/12/chartex" xmlns:cx7="http://schemas.microsoft.com/office/drawing/2016/5/13/chartex" xmlns:cx8="http://schemas.microsoft.com/office/drawing/2016/5/14/chartex" xmlns:mc="http://schemas.openxmlformats.org/markup-compatibility/2006" xmlns:aink="http://schemas.microsoft.com/office/drawing/2016/ink" xmlns:am3d="http://schemas.microsoft.com/office/drawing/2017/model3d" xmlns:o="urn:schemas-microsoft-com:office:office" xmlns:oel="http://schemas.microsoft.com/office/2019/extlst" xmlns:r="http://schemas.openxmlformats.org/officeDocument/2006/relationships" xmlns:m="http://schemas.openxmlformats.org/officeDocument/2006/math" xmlns:v="urn:schemas-microsoft-com:vml" xmlns:wp14="http://schemas.microsoft.com/office/word/2010/wordprocessingDrawing" xmlns:wp="http://schemas.openxmlformats.org/drawingml/2006/wordprocessingDrawing" xmlns:w10="urn:schemas-microsoft-com:office:word" xmlns:w="http://schemas.openxmlformats.org/wordprocessingml/2006/main" xmlns:w14="http://schemas.microsoft.com/office/word/2010/wordml" xmlns:w15="http://schemas.microsoft.com/office/word/2012/wordml" xmlns:w16cex="http://schemas.microsoft.com/office/word/2018/wordml/cex" xmlns:w16cid="http://schemas.microsoft.com/office/word/2016/wordml/cid" xmlns:w16="http://schemas.microsoft.com/office/word/2018/wordml" xmlns:w16du="http://schemas.microsoft.com/office/word/2023/wordml/word16du" xmlns:w16sdtdh="http://schemas.microsoft.com/office/word/2020/wordml/sdtdatahash" xmlns:w16se="http://schemas.microsoft.com/office/word/2015/wordml/symex" xmlns:wpg="http://schemas.microsoft.com/office/word/2010/wordprocessingGroup" xmlns:wpi="http://schemas.microsoft.com/office/word/2010/wordprocessingInk" xmlns:wne="http://schemas.microsoft.com/office/word/2006/wordml" xmlns:wps="http://schemas.microsoft.com/office/word/2010/wordprocessingShape" mc:Ignorable="w14 w15 w16se w16cid w16 w16cex w16sdtdh w16du wp14">
+<w:ftr xmlns:wpc="http://schemas.microsoft.com/office/word/2010/wordprocessingCanvas" xmlns:cx="http://schemas.microsoft.com/office/drawing/2014/chartex" xmlns:cx1="http://schemas.microsoft.com/office/drawing/2015/9/8/chartex" xmlns:cx2="http://schemas.microsoft.com/office/drawing/2015/10/21/chartex" xmlns:cx3="http://schemas.microsoft.com/office/drawing/2016/5/9/chartex" xmlns:cx4="http://schemas.microsoft.com/office/drawing/2016/5/10/chartex" xmlns:cx5="http://schemas.microsoft.com/office/drawing/2016/5/11/chartex" xmlns:cx6="http://schemas.microsoft.com/office/drawing/2016/5/12/chartex" xmlns:cx7="http://schemas.microsoft.com/office/drawing/2016/5/13/chartex" xmlns:cx8="http://schemas.microsoft.com/office/drawing/2016/5/14/chartex" xmlns:mc="http://schemas.openxmlformats.org/markup-compatibility/2006" xmlns:aink="http://schemas.microsoft.com/office/drawing/2016/ink" xmlns:am3d="http://schemas.microsoft.com/office/drawing/2017/model3d" xmlns:o="urn:schemas-microsoft-com:office:office" xmlns:oel="http://schemas.microsoft.com/office/2019/extlst" xmlns:r="http://schemas.openxmlformats.org/officeDocument/2006/relationships" xmlns:m="http://schemas.openxmlformats.org/officeDocument/2006/math" xmlns:v="urn:schemas-microsoft-com:vml" xmlns:wp14="http://schemas.microsoft.com/office/word/2010/wordprocessingDrawing" xmlns:wp="http://schemas.openxmlformats.org/drawingml/2006/wordprocessingDrawing" xmlns:w10="urn:schemas-microsoft-com:office:word" xmlns:w="http://schemas.openxmlformats.org/wordprocessingml/2006/main" xmlns:w14="http://schemas.microsoft.com/office/word/2010/wordml" xmlns:w15="http://schemas.microsoft.com/office/word/2012/wordml" xmlns:w16cex="http://schemas.microsoft.com/office/word/2018/wordml/cex" xmlns:w16cid="http://schemas.microsoft.com/office/word/2016/wordml/cid" xmlns:w16="http://schemas.microsoft.com/office/word/2018/wordml" xmlns:w16du="http://schemas.microsoft.com/office/word/2023/wordml/word16du" xmlns:w16sdtdh="http://schemas.microsoft.com/office/word/2020/wordml/sdtdatahash" xmlns:w16sdtfl="http://schemas.microsoft.com/office/word/2024/wordml/sdtformatlock" xmlns:w16se="http://schemas.microsoft.com/office/word/2015/wordml/symex" xmlns:wpg="http://schemas.microsoft.com/office/word/2010/wordprocessingGroup" xmlns:wpi="http://schemas.microsoft.com/office/word/2010/wordprocessingInk" xmlns:wne="http://schemas.microsoft.com/office/word/2006/wordml" xmlns:wps="http://schemas.microsoft.com/office/word/2010/wordprocessingShape" mc:Ignorable="w14 w15 w16se w16cid w16 w16cex w16sdtdh w16sdtfl w16du wp14">
+  <w:p>
+    <w:pPr>
+      <w:pStyle w:val="Footer"/>
+    </w:pPr>
+  </w:p>
+</w:ftr>
+</file>
+
+<file path=word/footer2.xml><?xml version="1.0" encoding="utf-8"?>
+<w:ftr xmlns:wpc="http://schemas.microsoft.com/office/word/2010/wordprocessingCanvas" xmlns:cx="http://schemas.microsoft.com/office/drawing/2014/chartex" xmlns:cx1="http://schemas.microsoft.com/office/drawing/2015/9/8/chartex" xmlns:cx2="http://schemas.microsoft.com/office/drawing/2015/10/21/chartex" xmlns:cx3="http://schemas.microsoft.com/office/drawing/2016/5/9/chartex" xmlns:cx4="http://schemas.microsoft.com/office/drawing/2016/5/10/chartex" xmlns:cx5="http://schemas.microsoft.com/office/drawing/2016/5/11/chartex" xmlns:cx6="http://schemas.microsoft.com/office/drawing/2016/5/12/chartex" xmlns:cx7="http://schemas.microsoft.com/office/drawing/2016/5/13/chartex" xmlns:cx8="http://schemas.microsoft.com/office/drawing/2016/5/14/chartex" xmlns:mc="http://schemas.openxmlformats.org/markup-compatibility/2006" xmlns:aink="http://schemas.microsoft.com/office/drawing/2016/ink" xmlns:am3d="http://schemas.microsoft.com/office/drawing/2017/model3d" xmlns:o="urn:schemas-microsoft-com:office:office" xmlns:oel="http://schemas.microsoft.com/office/2019/extlst" xmlns:r="http://schemas.openxmlformats.org/officeDocument/2006/relationships" xmlns:m="http://schemas.openxmlformats.org/officeDocument/2006/math" xmlns:v="urn:schemas-microsoft-com:vml" xmlns:wp14="http://schemas.microsoft.com/office/word/2010/wordprocessingDrawing" xmlns:wp="http://schemas.openxmlformats.org/drawingml/2006/wordprocessingDrawing" xmlns:w10="urn:schemas-microsoft-com:office:word" xmlns:w="http://schemas.openxmlformats.org/wordprocessingml/2006/main" xmlns:w14="http://schemas.microsoft.com/office/word/2010/wordml" xmlns:w15="http://schemas.microsoft.com/office/word/2012/wordml" xmlns:w16cex="http://schemas.microsoft.com/office/word/2018/wordml/cex" xmlns:w16cid="http://schemas.microsoft.com/office/word/2016/wordml/cid" xmlns:w16="http://schemas.microsoft.com/office/word/2018/wordml" xmlns:w16du="http://schemas.microsoft.com/office/word/2023/wordml/word16du" xmlns:w16sdtdh="http://schemas.microsoft.com/office/word/2020/wordml/sdtdatahash" xmlns:w16sdtfl="http://schemas.microsoft.com/office/word/2024/wordml/sdtformatlock" xmlns:w16se="http://schemas.microsoft.com/office/word/2015/wordml/symex" xmlns:wpg="http://schemas.microsoft.com/office/word/2010/wordprocessingGroup" xmlns:wpi="http://schemas.microsoft.com/office/word/2010/wordprocessingInk" xmlns:wne="http://schemas.microsoft.com/office/word/2006/wordml" xmlns:wps="http://schemas.microsoft.com/office/word/2010/wordprocessingShape" mc:Ignorable="w14 w15 w16se w16cid w16 w16cex w16sdtdh w16sdtfl w16du wp14">
+  <w:p>
+    <w:pPr>
+      <w:pStyle w:val="Footer"/>
+    </w:pPr>
+  </w:p>
+</w:ftr>
+</file>
+
+<file path=word/footer3.xml><?xml version="1.0" encoding="utf-8"?>
+<w:ftr xmlns:wpc="http://schemas.microsoft.com/office/word/2010/wordprocessingCanvas" xmlns:cx="http://schemas.microsoft.com/office/drawing/2014/chartex" xmlns:cx1="http://schemas.microsoft.com/office/drawing/2015/9/8/chartex" xmlns:cx2="http://schemas.microsoft.com/office/drawing/2015/10/21/chartex" xmlns:cx3="http://schemas.microsoft.com/office/drawing/2016/5/9/chartex" xmlns:cx4="http://schemas.microsoft.com/office/drawing/2016/5/10/chartex" xmlns:cx5="http://schemas.microsoft.com/office/drawing/2016/5/11/chartex" xmlns:cx6="http://schemas.microsoft.com/office/drawing/2016/5/12/chartex" xmlns:cx7="http://schemas.microsoft.com/office/drawing/2016/5/13/chartex" xmlns:cx8="http://schemas.microsoft.com/office/drawing/2016/5/14/chartex" xmlns:mc="http://schemas.openxmlformats.org/markup-compatibility/2006" xmlns:aink="http://schemas.microsoft.com/office/drawing/2016/ink" xmlns:am3d="http://schemas.microsoft.com/office/drawing/2017/model3d" xmlns:o="urn:schemas-microsoft-com:office:office" xmlns:oel="http://schemas.microsoft.com/office/2019/extlst" xmlns:r="http://schemas.openxmlformats.org/officeDocument/2006/relationships" xmlns:m="http://schemas.openxmlformats.org/officeDocument/2006/math" xmlns:v="urn:schemas-microsoft-com:vml" xmlns:wp14="http://schemas.microsoft.com/office/word/2010/wordprocessingDrawing" xmlns:wp="http://schemas.openxmlformats.org/drawingml/2006/wordprocessingDrawing" xmlns:w10="urn:schemas-microsoft-com:office:word" xmlns:w="http://schemas.openxmlformats.org/wordprocessingml/2006/main" xmlns:w14="http://schemas.microsoft.com/office/word/2010/wordml" xmlns:w15="http://schemas.microsoft.com/office/word/2012/wordml" xmlns:w16cex="http://schemas.microsoft.com/office/word/2018/wordml/cex" xmlns:w16cid="http://schemas.microsoft.com/office/word/2016/wordml/cid" xmlns:w16="http://schemas.microsoft.com/office/word/2018/wordml" xmlns:w16du="http://schemas.microsoft.com/office/word/2023/wordml/word16du" xmlns:w16sdtdh="http://schemas.microsoft.com/office/word/2020/wordml/sdtdatahash" xmlns:w16sdtfl="http://schemas.microsoft.com/office/word/2024/wordml/sdtformatlock" xmlns:w16se="http://schemas.microsoft.com/office/word/2015/wordml/symex" xmlns:wpg="http://schemas.microsoft.com/office/word/2010/wordprocessingGroup" xmlns:wpi="http://schemas.microsoft.com/office/word/2010/wordprocessingInk" xmlns:wne="http://schemas.microsoft.com/office/word/2006/wordml" xmlns:wps="http://schemas.microsoft.com/office/word/2010/wordprocessingShape" mc:Ignorable="w14 w15 w16se w16cid w16 w16cex w16sdtdh w16sdtfl w16du wp14">
   <w:p>
     <w:pPr>
       <w:pStyle w:val="Footer"/>
@@ -223,33 +612,9 @@
         <w:rFonts w:cs="Arial"/>
         <w:i/>
         <w:sz w:val="20"/>
-        <w:szCs w:val="20"/>
       </w:rPr>
     </w:pPr>
-    <w:r>
-      <w:rPr>
-        <w:rFonts w:cs="Arial"/>
-        <w:i/>
-        <w:sz w:val="20"/>
-        <w:szCs w:val="20"/>
-      </w:rPr>
-      <w:t>An Agency within the Department of Financ</w:t>
-    </w:r>
-    <w:r>
-      <w:rPr>
-        <w:rFonts w:cs="Arial"/>
-        <w:i/>
-        <w:sz w:val="20"/>
-        <w:szCs w:val="20"/>
-      </w:rPr>
-      <w:t>e</w:t>
-    </w:r>
   </w:p>
-</w:ftr>
-</file>
-
-<file path=word/footer2.xml><?xml version="1.0" encoding="utf-8"?>
-<w:ftr xmlns:wpc="http://schemas.microsoft.com/office/word/2010/wordprocessingCanvas" xmlns:cx="http://schemas.microsoft.com/office/drawing/2014/chartex" xmlns:cx1="http://schemas.microsoft.com/office/drawing/2015/9/8/chartex" xmlns:cx2="http://schemas.microsoft.com/office/drawing/2015/10/21/chartex" xmlns:cx3="http://schemas.microsoft.com/office/drawing/2016/5/9/chartex" xmlns:cx4="http://schemas.microsoft.com/office/drawing/2016/5/10/chartex" xmlns:cx5="http://schemas.microsoft.com/office/drawing/2016/5/11/chartex" xmlns:cx6="http://schemas.microsoft.com/office/drawing/2016/5/12/chartex" xmlns:cx7="http://schemas.microsoft.com/office/drawing/2016/5/13/chartex" xmlns:cx8="http://schemas.microsoft.com/office/drawing/2016/5/14/chartex" xmlns:mc="http://schemas.openxmlformats.org/markup-compatibility/2006" xmlns:aink="http://schemas.microsoft.com/office/drawing/2016/ink" xmlns:am3d="http://schemas.microsoft.com/office/drawing/2017/model3d" xmlns:o="urn:schemas-microsoft-com:office:office" xmlns:oel="http://schemas.microsoft.com/office/2019/extlst" xmlns:r="http://schemas.openxmlformats.org/officeDocument/2006/relationships" xmlns:m="http://schemas.openxmlformats.org/officeDocument/2006/math" xmlns:v="urn:schemas-microsoft-com:vml" xmlns:wp14="http://schemas.microsoft.com/office/word/2010/wordprocessingDrawing" xmlns:wp="http://schemas.openxmlformats.org/drawingml/2006/wordprocessingDrawing" xmlns:w10="urn:schemas-microsoft-com:office:word" xmlns:w="http://schemas.openxmlformats.org/wordprocessingml/2006/main" xmlns:w14="http://schemas.microsoft.com/office/word/2010/wordml" xmlns:w15="http://schemas.microsoft.com/office/word/2012/wordml" xmlns:w16cex="http://schemas.microsoft.com/office/word/2018/wordml/cex" xmlns:w16cid="http://schemas.microsoft.com/office/word/2016/wordml/cid" xmlns:w16="http://schemas.microsoft.com/office/word/2018/wordml" xmlns:w16du="http://schemas.microsoft.com/office/word/2023/wordml/word16du" xmlns:w16sdtdh="http://schemas.microsoft.com/office/word/2020/wordml/sdtdatahash" xmlns:w16se="http://schemas.microsoft.com/office/word/2015/wordml/symex" xmlns:wpg="http://schemas.microsoft.com/office/word/2010/wordprocessingGroup" xmlns:wpi="http://schemas.microsoft.com/office/word/2010/wordprocessingInk" xmlns:wne="http://schemas.microsoft.com/office/word/2006/wordml" xmlns:wps="http://schemas.microsoft.com/office/word/2010/wordprocessingShape" mc:Ignorable="w14 w15 w16se w16cid w16 w16cex w16sdtdh w16du wp14">
   <w:p>
     <w:pPr>
       <w:pStyle w:val="Footer"/>
@@ -258,51 +623,8 @@
         <w:rFonts w:cs="Arial"/>
         <w:i/>
         <w:sz w:val="20"/>
-        <w:szCs w:val="20"/>
       </w:rPr>
     </w:pPr>
-  </w:p>
-  <w:p>
-    <w:pPr>
-      <w:pStyle w:val="Footer"/>
-      <w:jc w:val="center"/>
-      <w:rPr>
-        <w:rFonts w:cs="Arial"/>
-        <w:i/>
-        <w:sz w:val="20"/>
-        <w:szCs w:val="20"/>
-      </w:rPr>
-    </w:pPr>
-  </w:p>
-  <w:p>
-    <w:pPr>
-      <w:pStyle w:val="Footer"/>
-      <w:jc w:val="center"/>
-      <w:rPr>
-        <w:rFonts w:cs="Arial"/>
-        <w:i/>
-        <w:sz w:val="20"/>
-        <w:szCs w:val="20"/>
-      </w:rPr>
-    </w:pPr>
-    <w:r>
-      <w:rPr>
-        <w:rFonts w:cs="Arial"/>
-        <w:i/>
-        <w:sz w:val="20"/>
-        <w:szCs w:val="20"/>
-      </w:rPr>
-      <w:t>An Agency within the Department of Financ</w:t>
-    </w:r>
-    <w:r>
-      <w:rPr>
-        <w:rFonts w:cs="Arial"/>
-        <w:i/>
-        <w:sz w:val="20"/>
-        <w:szCs w:val="20"/>
-      </w:rPr>
-      <w:t>e</w:t>
-    </w:r>
   </w:p>
   <w:p>
     <w:pPr>
@@ -313,11 +635,11 @@
 </file>
 
 <file path=word/footnotes.xml><?xml version="1.0" encoding="utf-8"?>
-<w:footnotes xmlns:wpc="http://schemas.microsoft.com/office/word/2010/wordprocessingCanvas" xmlns:cx="http://schemas.microsoft.com/office/drawing/2014/chartex" xmlns:cx1="http://schemas.microsoft.com/office/drawing/2015/9/8/chartex" xmlns:cx2="http://schemas.microsoft.com/office/drawing/2015/10/21/chartex" xmlns:cx3="http://schemas.microsoft.com/office/drawing/2016/5/9/chartex" xmlns:cx4="http://schemas.microsoft.com/office/drawing/2016/5/10/chartex" xmlns:cx5="http://schemas.microsoft.com/office/drawing/2016/5/11/chartex" xmlns:cx6="http://schemas.microsoft.com/office/drawing/2016/5/12/chartex" xmlns:cx7="http://schemas.microsoft.com/office/drawing/2016/5/13/chartex" xmlns:cx8="http://schemas.microsoft.com/office/drawing/2016/5/14/chartex" xmlns:mc="http://schemas.openxmlformats.org/markup-compatibility/2006" xmlns:aink="http://schemas.microsoft.com/office/drawing/2016/ink" xmlns:am3d="http://schemas.microsoft.com/office/drawing/2017/model3d" xmlns:o="urn:schemas-microsoft-com:office:office" xmlns:oel="http://schemas.microsoft.com/office/2019/extlst" xmlns:r="http://schemas.openxmlformats.org/officeDocument/2006/relationships" xmlns:m="http://schemas.openxmlformats.org/officeDocument/2006/math" xmlns:v="urn:schemas-microsoft-com:vml" xmlns:wp14="http://schemas.microsoft.com/office/word/2010/wordprocessingDrawing" xmlns:wp="http://schemas.openxmlformats.org/drawingml/2006/wordprocessingDrawing" xmlns:w10="urn:schemas-microsoft-com:office:word" xmlns:w="http://schemas.openxmlformats.org/wordprocessingml/2006/main" xmlns:w14="http://schemas.microsoft.com/office/word/2010/wordml" xmlns:w15="http://schemas.microsoft.com/office/word/2012/wordml" xmlns:w16cex="http://schemas.microsoft.com/office/word/2018/wordml/cex" xmlns:w16cid="http://schemas.microsoft.com/office/word/2016/wordml/cid" xmlns:w16="http://schemas.microsoft.com/office/word/2018/wordml" xmlns:w16du="http://schemas.microsoft.com/office/word/2023/wordml/word16du" xmlns:w16sdtdh="http://schemas.microsoft.com/office/word/2020/wordml/sdtdatahash" xmlns:w16se="http://schemas.microsoft.com/office/word/2015/wordml/symex" xmlns:wpg="http://schemas.microsoft.com/office/word/2010/wordprocessingGroup" xmlns:wpi="http://schemas.microsoft.com/office/word/2010/wordprocessingInk" xmlns:wne="http://schemas.microsoft.com/office/word/2006/wordml" xmlns:wps="http://schemas.microsoft.com/office/word/2010/wordprocessingShape" mc:Ignorable="w14 w15 w16se w16cid w16 w16cex w16sdtdh w16du wp14">
+<w:footnotes xmlns:wpc="http://schemas.microsoft.com/office/word/2010/wordprocessingCanvas" xmlns:cx="http://schemas.microsoft.com/office/drawing/2014/chartex" xmlns:cx1="http://schemas.microsoft.com/office/drawing/2015/9/8/chartex" xmlns:cx2="http://schemas.microsoft.com/office/drawing/2015/10/21/chartex" xmlns:cx3="http://schemas.microsoft.com/office/drawing/2016/5/9/chartex" xmlns:cx4="http://schemas.microsoft.com/office/drawing/2016/5/10/chartex" xmlns:cx5="http://schemas.microsoft.com/office/drawing/2016/5/11/chartex" xmlns:cx6="http://schemas.microsoft.com/office/drawing/2016/5/12/chartex" xmlns:cx7="http://schemas.microsoft.com/office/drawing/2016/5/13/chartex" xmlns:cx8="http://schemas.microsoft.com/office/drawing/2016/5/14/chartex" xmlns:mc="http://schemas.openxmlformats.org/markup-compatibility/2006" xmlns:aink="http://schemas.microsoft.com/office/drawing/2016/ink" xmlns:am3d="http://schemas.microsoft.com/office/drawing/2017/model3d" xmlns:o="urn:schemas-microsoft-com:office:office" xmlns:oel="http://schemas.microsoft.com/office/2019/extlst" xmlns:r="http://schemas.openxmlformats.org/officeDocument/2006/relationships" xmlns:m="http://schemas.openxmlformats.org/officeDocument/2006/math" xmlns:v="urn:schemas-microsoft-com:vml" xmlns:wp14="http://schemas.microsoft.com/office/word/2010/wordprocessingDrawing" xmlns:wp="http://schemas.openxmlformats.org/drawingml/2006/wordprocessingDrawing" xmlns:w10="urn:schemas-microsoft-com:office:word" xmlns:w="http://schemas.openxmlformats.org/wordprocessingml/2006/main" xmlns:w14="http://schemas.microsoft.com/office/word/2010/wordml" xmlns:w15="http://schemas.microsoft.com/office/word/2012/wordml" xmlns:w16cex="http://schemas.microsoft.com/office/word/2018/wordml/cex" xmlns:w16cid="http://schemas.microsoft.com/office/word/2016/wordml/cid" xmlns:w16="http://schemas.microsoft.com/office/word/2018/wordml" xmlns:w16du="http://schemas.microsoft.com/office/word/2023/wordml/word16du" xmlns:w16sdtdh="http://schemas.microsoft.com/office/word/2020/wordml/sdtdatahash" xmlns:w16sdtfl="http://schemas.microsoft.com/office/word/2024/wordml/sdtformatlock" xmlns:w16se="http://schemas.microsoft.com/office/word/2015/wordml/symex" xmlns:wpg="http://schemas.microsoft.com/office/word/2010/wordprocessingGroup" xmlns:wpi="http://schemas.microsoft.com/office/word/2010/wordprocessingInk" xmlns:wne="http://schemas.microsoft.com/office/word/2006/wordml" xmlns:wps="http://schemas.microsoft.com/office/word/2010/wordprocessingShape" mc:Ignorable="w14 w15 w16se w16cid w16 w16cex w16sdtdh w16sdtfl w16du wp14">
   <w:footnote w:type="separator" w:id="-1">
     <w:p>
       <w:pPr>
-        <w:spacing w:after="0" w:line="240" w:lineRule="auto"/>
+        <w:spacing w:line="240" w:lineRule="auto"/>
       </w:pPr>
       <w:r>
         <w:separator/>
@@ -327,23 +649,79 @@
   <w:footnote w:type="continuationSeparator" w:id="0">
     <w:p>
       <w:pPr>
-        <w:spacing w:after="0" w:line="240" w:lineRule="auto"/>
+        <w:spacing w:line="240" w:lineRule="auto"/>
       </w:pPr>
       <w:r>
         <w:continuationSeparator/>
+      </w:r>
+    </w:p>
+  </w:footnote>
+  <w:footnote w:id="1">
+    <w:p>
+      <w:pPr>
+        <w:pStyle w:val="FootnoteText"/>
+        <w:ind w:right="-567"/>
+        <w:rPr>
+          <w:lang w:val="en-US"/>
+        </w:rPr>
+      </w:pPr>
+      <w:r>
+        <w:rPr>
+          <w:rStyle w:val="FootnoteReference"/>
+        </w:rPr>
+        <w:footnoteRef/>
+      </w:r>
+      <w:r>
+        <w:t xml:space="preserve"> </w:t>
+      </w:r>
+      <w:r>
+        <w:rPr>
+          <w:lang w:val="en-US"/>
+        </w:rPr>
+        <w:t>footnote</w:t>
       </w:r>
     </w:p>
   </w:footnote>
 </w:footnotes>
 </file>
 
+<file path=word/header1.xml><?xml version="1.0" encoding="utf-8"?>
+<w:hdr xmlns:wpc="http://schemas.microsoft.com/office/word/2010/wordprocessingCanvas" xmlns:cx="http://schemas.microsoft.com/office/drawing/2014/chartex" xmlns:cx1="http://schemas.microsoft.com/office/drawing/2015/9/8/chartex" xmlns:cx2="http://schemas.microsoft.com/office/drawing/2015/10/21/chartex" xmlns:cx3="http://schemas.microsoft.com/office/drawing/2016/5/9/chartex" xmlns:cx4="http://schemas.microsoft.com/office/drawing/2016/5/10/chartex" xmlns:cx5="http://schemas.microsoft.com/office/drawing/2016/5/11/chartex" xmlns:cx6="http://schemas.microsoft.com/office/drawing/2016/5/12/chartex" xmlns:cx7="http://schemas.microsoft.com/office/drawing/2016/5/13/chartex" xmlns:cx8="http://schemas.microsoft.com/office/drawing/2016/5/14/chartex" xmlns:mc="http://schemas.openxmlformats.org/markup-compatibility/2006" xmlns:aink="http://schemas.microsoft.com/office/drawing/2016/ink" xmlns:am3d="http://schemas.microsoft.com/office/drawing/2017/model3d" xmlns:o="urn:schemas-microsoft-com:office:office" xmlns:oel="http://schemas.microsoft.com/office/2019/extlst" xmlns:r="http://schemas.openxmlformats.org/officeDocument/2006/relationships" xmlns:m="http://schemas.openxmlformats.org/officeDocument/2006/math" xmlns:v="urn:schemas-microsoft-com:vml" xmlns:wp14="http://schemas.microsoft.com/office/word/2010/wordprocessingDrawing" xmlns:wp="http://schemas.openxmlformats.org/drawingml/2006/wordprocessingDrawing" xmlns:w10="urn:schemas-microsoft-com:office:word" xmlns:w="http://schemas.openxmlformats.org/wordprocessingml/2006/main" xmlns:w14="http://schemas.microsoft.com/office/word/2010/wordml" xmlns:w15="http://schemas.microsoft.com/office/word/2012/wordml" xmlns:w16cex="http://schemas.microsoft.com/office/word/2018/wordml/cex" xmlns:w16cid="http://schemas.microsoft.com/office/word/2016/wordml/cid" xmlns:w16="http://schemas.microsoft.com/office/word/2018/wordml" xmlns:w16du="http://schemas.microsoft.com/office/word/2023/wordml/word16du" xmlns:w16sdtdh="http://schemas.microsoft.com/office/word/2020/wordml/sdtdatahash" xmlns:w16sdtfl="http://schemas.microsoft.com/office/word/2024/wordml/sdtformatlock" xmlns:w16se="http://schemas.microsoft.com/office/word/2015/wordml/symex" xmlns:wpg="http://schemas.microsoft.com/office/word/2010/wordprocessingGroup" xmlns:wpi="http://schemas.microsoft.com/office/word/2010/wordprocessingInk" xmlns:wne="http://schemas.microsoft.com/office/word/2006/wordml" xmlns:wps="http://schemas.microsoft.com/office/word/2010/wordprocessingShape" mc:Ignorable="w14 w15 w16se w16cid w16 w16cex w16sdtdh w16sdtfl w16du wp14">
+  <w:p>
+    <w:pPr>
+      <w:pStyle w:val="Header"/>
+    </w:pPr>
+  </w:p>
+</w:hdr>
+</file>
+
+<file path=word/header2.xml><?xml version="1.0" encoding="utf-8"?>
+<w:hdr xmlns:wpc="http://schemas.microsoft.com/office/word/2010/wordprocessingCanvas" xmlns:cx="http://schemas.microsoft.com/office/drawing/2014/chartex" xmlns:cx1="http://schemas.microsoft.com/office/drawing/2015/9/8/chartex" xmlns:cx2="http://schemas.microsoft.com/office/drawing/2015/10/21/chartex" xmlns:cx3="http://schemas.microsoft.com/office/drawing/2016/5/9/chartex" xmlns:cx4="http://schemas.microsoft.com/office/drawing/2016/5/10/chartex" xmlns:cx5="http://schemas.microsoft.com/office/drawing/2016/5/11/chartex" xmlns:cx6="http://schemas.microsoft.com/office/drawing/2016/5/12/chartex" xmlns:cx7="http://schemas.microsoft.com/office/drawing/2016/5/13/chartex" xmlns:cx8="http://schemas.microsoft.com/office/drawing/2016/5/14/chartex" xmlns:mc="http://schemas.openxmlformats.org/markup-compatibility/2006" xmlns:aink="http://schemas.microsoft.com/office/drawing/2016/ink" xmlns:am3d="http://schemas.microsoft.com/office/drawing/2017/model3d" xmlns:o="urn:schemas-microsoft-com:office:office" xmlns:oel="http://schemas.microsoft.com/office/2019/extlst" xmlns:r="http://schemas.openxmlformats.org/officeDocument/2006/relationships" xmlns:m="http://schemas.openxmlformats.org/officeDocument/2006/math" xmlns:v="urn:schemas-microsoft-com:vml" xmlns:wp14="http://schemas.microsoft.com/office/word/2010/wordprocessingDrawing" xmlns:wp="http://schemas.openxmlformats.org/drawingml/2006/wordprocessingDrawing" xmlns:w10="urn:schemas-microsoft-com:office:word" xmlns:w="http://schemas.openxmlformats.org/wordprocessingml/2006/main" xmlns:w14="http://schemas.microsoft.com/office/word/2010/wordml" xmlns:w15="http://schemas.microsoft.com/office/word/2012/wordml" xmlns:w16cex="http://schemas.microsoft.com/office/word/2018/wordml/cex" xmlns:w16cid="http://schemas.microsoft.com/office/word/2016/wordml/cid" xmlns:w16="http://schemas.microsoft.com/office/word/2018/wordml" xmlns:w16du="http://schemas.microsoft.com/office/word/2023/wordml/word16du" xmlns:w16sdtdh="http://schemas.microsoft.com/office/word/2020/wordml/sdtdatahash" xmlns:w16sdtfl="http://schemas.microsoft.com/office/word/2024/wordml/sdtformatlock" xmlns:w16se="http://schemas.microsoft.com/office/word/2015/wordml/symex" xmlns:wpg="http://schemas.microsoft.com/office/word/2010/wordprocessingGroup" xmlns:wpi="http://schemas.microsoft.com/office/word/2010/wordprocessingInk" xmlns:wne="http://schemas.microsoft.com/office/word/2006/wordml" xmlns:wps="http://schemas.microsoft.com/office/word/2010/wordprocessingShape" mc:Ignorable="w14 w15 w16se w16cid w16 w16cex w16sdtdh w16sdtfl w16du wp14">
+  <w:p>
+    <w:pPr>
+      <w:pStyle w:val="Header"/>
+    </w:pPr>
+  </w:p>
+</w:hdr>
+</file>
+
+<file path=word/header3.xml><?xml version="1.0" encoding="utf-8"?>
+<w:hdr xmlns:wpc="http://schemas.microsoft.com/office/word/2010/wordprocessingCanvas" xmlns:cx="http://schemas.microsoft.com/office/drawing/2014/chartex" xmlns:cx1="http://schemas.microsoft.com/office/drawing/2015/9/8/chartex" xmlns:cx2="http://schemas.microsoft.com/office/drawing/2015/10/21/chartex" xmlns:cx3="http://schemas.microsoft.com/office/drawing/2016/5/9/chartex" xmlns:cx4="http://schemas.microsoft.com/office/drawing/2016/5/10/chartex" xmlns:cx5="http://schemas.microsoft.com/office/drawing/2016/5/11/chartex" xmlns:cx6="http://schemas.microsoft.com/office/drawing/2016/5/12/chartex" xmlns:cx7="http://schemas.microsoft.com/office/drawing/2016/5/13/chartex" xmlns:cx8="http://schemas.microsoft.com/office/drawing/2016/5/14/chartex" xmlns:mc="http://schemas.openxmlformats.org/markup-compatibility/2006" xmlns:aink="http://schemas.microsoft.com/office/drawing/2016/ink" xmlns:am3d="http://schemas.microsoft.com/office/drawing/2017/model3d" xmlns:o="urn:schemas-microsoft-com:office:office" xmlns:oel="http://schemas.microsoft.com/office/2019/extlst" xmlns:r="http://schemas.openxmlformats.org/officeDocument/2006/relationships" xmlns:m="http://schemas.openxmlformats.org/officeDocument/2006/math" xmlns:v="urn:schemas-microsoft-com:vml" xmlns:wp14="http://schemas.microsoft.com/office/word/2010/wordprocessingDrawing" xmlns:wp="http://schemas.openxmlformats.org/drawingml/2006/wordprocessingDrawing" xmlns:w10="urn:schemas-microsoft-com:office:word" xmlns:w="http://schemas.openxmlformats.org/wordprocessingml/2006/main" xmlns:w14="http://schemas.microsoft.com/office/word/2010/wordml" xmlns:w15="http://schemas.microsoft.com/office/word/2012/wordml" xmlns:w16cex="http://schemas.microsoft.com/office/word/2018/wordml/cex" xmlns:w16cid="http://schemas.microsoft.com/office/word/2016/wordml/cid" xmlns:w16="http://schemas.microsoft.com/office/word/2018/wordml" xmlns:w16du="http://schemas.microsoft.com/office/word/2023/wordml/word16du" xmlns:w16sdtdh="http://schemas.microsoft.com/office/word/2020/wordml/sdtdatahash" xmlns:w16sdtfl="http://schemas.microsoft.com/office/word/2024/wordml/sdtformatlock" xmlns:w16se="http://schemas.microsoft.com/office/word/2015/wordml/symex" xmlns:wpg="http://schemas.microsoft.com/office/word/2010/wordprocessingGroup" xmlns:wpi="http://schemas.microsoft.com/office/word/2010/wordprocessingInk" xmlns:wne="http://schemas.microsoft.com/office/word/2006/wordml" xmlns:wps="http://schemas.microsoft.com/office/word/2010/wordprocessingShape" mc:Ignorable="w14 w15 w16se w16cid w16 w16cex w16sdtdh w16sdtfl w16du wp14">
+  <w:p>
+    <w:pPr>
+      <w:pStyle w:val="Header"/>
+    </w:pPr>
+  </w:p>
+</w:hdr>
+</file>
+
 <file path=word/numbering.xml><?xml version="1.0" encoding="utf-8"?>
-<w:numbering xmlns:wpc="http://schemas.microsoft.com/office/word/2010/wordprocessingCanvas" xmlns:cx="http://schemas.microsoft.com/office/drawing/2014/chartex" xmlns:cx1="http://schemas.microsoft.com/office/drawing/2015/9/8/chartex" xmlns:cx2="http://schemas.microsoft.com/office/drawing/2015/10/21/chartex" xmlns:cx3="http://schemas.microsoft.com/office/drawing/2016/5/9/chartex" xmlns:cx4="http://schemas.microsoft.com/office/drawing/2016/5/10/chartex" xmlns:cx5="http://schemas.microsoft.com/office/drawing/2016/5/11/chartex" xmlns:cx6="http://schemas.microsoft.com/office/drawing/2016/5/12/chartex" xmlns:cx7="http://schemas.microsoft.com/office/drawing/2016/5/13/chartex" xmlns:cx8="http://schemas.microsoft.com/office/drawing/2016/5/14/chartex" xmlns:mc="http://schemas.openxmlformats.org/markup-compatibility/2006" xmlns:aink="http://schemas.microsoft.com/office/drawing/2016/ink" xmlns:am3d="http://schemas.microsoft.com/office/drawing/2017/model3d" xmlns:o="urn:schemas-microsoft-com:office:office" xmlns:oel="http://schemas.microsoft.com/office/2019/extlst" xmlns:r="http://schemas.openxmlformats.org/officeDocument/2006/relationships" xmlns:m="http://schemas.openxmlformats.org/officeDocument/2006/math" xmlns:v="urn:schemas-microsoft-com:vml" xmlns:wp14="http://schemas.microsoft.com/office/word/2010/wordprocessingDrawing" xmlns:wp="http://schemas.openxmlformats.org/drawingml/2006/wordprocessingDrawing" xmlns:w10="urn:schemas-microsoft-com:office:word" xmlns:w="http://schemas.openxmlformats.org/wordprocessingml/2006/main" xmlns:w14="http://schemas.microsoft.com/office/word/2010/wordml" xmlns:w15="http://schemas.microsoft.com/office/word/2012/wordml" xmlns:w16cex="http://schemas.microsoft.com/office/word/2018/wordml/cex" xmlns:w16cid="http://schemas.microsoft.com/office/word/2016/wordml/cid" xmlns:w16="http://schemas.microsoft.com/office/word/2018/wordml" xmlns:w16du="http://schemas.microsoft.com/office/word/2023/wordml/word16du" xmlns:w16sdtdh="http://schemas.microsoft.com/office/word/2020/wordml/sdtdatahash" xmlns:w16se="http://schemas.microsoft.com/office/word/2015/wordml/symex" xmlns:wpg="http://schemas.microsoft.com/office/word/2010/wordprocessingGroup" xmlns:wpi="http://schemas.microsoft.com/office/word/2010/wordprocessingInk" xmlns:wne="http://schemas.microsoft.com/office/word/2006/wordml" xmlns:wps="http://schemas.microsoft.com/office/word/2010/wordprocessingShape" mc:Ignorable="w14 w15 w16se w16cid w16 w16cex w16sdtdh w16du wp14">
+<w:numbering xmlns:wpc="http://schemas.microsoft.com/office/word/2010/wordprocessingCanvas" xmlns:cx="http://schemas.microsoft.com/office/drawing/2014/chartex" xmlns:cx1="http://schemas.microsoft.com/office/drawing/2015/9/8/chartex" xmlns:cx2="http://schemas.microsoft.com/office/drawing/2015/10/21/chartex" xmlns:cx3="http://schemas.microsoft.com/office/drawing/2016/5/9/chartex" xmlns:cx4="http://schemas.microsoft.com/office/drawing/2016/5/10/chartex" xmlns:cx5="http://schemas.microsoft.com/office/drawing/2016/5/11/chartex" xmlns:cx6="http://schemas.microsoft.com/office/drawing/2016/5/12/chartex" xmlns:cx7="http://schemas.microsoft.com/office/drawing/2016/5/13/chartex" xmlns:cx8="http://schemas.microsoft.com/office/drawing/2016/5/14/chartex" xmlns:mc="http://schemas.openxmlformats.org/markup-compatibility/2006" xmlns:aink="http://schemas.microsoft.com/office/drawing/2016/ink" xmlns:am3d="http://schemas.microsoft.com/office/drawing/2017/model3d" xmlns:o="urn:schemas-microsoft-com:office:office" xmlns:oel="http://schemas.microsoft.com/office/2019/extlst" xmlns:r="http://schemas.openxmlformats.org/officeDocument/2006/relationships" xmlns:m="http://schemas.openxmlformats.org/officeDocument/2006/math" xmlns:v="urn:schemas-microsoft-com:vml" xmlns:wp14="http://schemas.microsoft.com/office/word/2010/wordprocessingDrawing" xmlns:wp="http://schemas.openxmlformats.org/drawingml/2006/wordprocessingDrawing" xmlns:w10="urn:schemas-microsoft-com:office:word" xmlns:w="http://schemas.openxmlformats.org/wordprocessingml/2006/main" xmlns:w14="http://schemas.microsoft.com/office/word/2010/wordml" xmlns:w15="http://schemas.microsoft.com/office/word/2012/wordml" xmlns:w16cex="http://schemas.microsoft.com/office/word/2018/wordml/cex" xmlns:w16cid="http://schemas.microsoft.com/office/word/2016/wordml/cid" xmlns:w16="http://schemas.microsoft.com/office/word/2018/wordml" xmlns:w16du="http://schemas.microsoft.com/office/word/2023/wordml/word16du" xmlns:w16sdtdh="http://schemas.microsoft.com/office/word/2020/wordml/sdtdatahash" xmlns:w16sdtfl="http://schemas.microsoft.com/office/word/2024/wordml/sdtformatlock" xmlns:w16se="http://schemas.microsoft.com/office/word/2015/wordml/symex" xmlns:wpg="http://schemas.microsoft.com/office/word/2010/wordprocessingGroup" xmlns:wpi="http://schemas.microsoft.com/office/word/2010/wordprocessingInk" xmlns:wne="http://schemas.microsoft.com/office/word/2006/wordml" xmlns:wps="http://schemas.microsoft.com/office/word/2010/wordprocessingShape" mc:Ignorable="w14 w15 w16se w16cid w16 w16cex w16sdtdh w16sdtfl w16du wp14">
   <w:abstractNum w:abstractNumId="0" w15:restartNumberingAfterBreak="0">
     <w:nsid w:val="0A6D38D5"/>
     <w:multiLevelType w:val="hybridMultilevel"/>
-    <w:tmpl w:val="75D27320"/>
-    <w:lvl w:ilvl="0" w:tplc="1AA4467A">
+    <w:tmpl w:val="72D6D8F0"/>
+    <w:lvl w:ilvl="0" w:tplc="EB329C2C">
       <w:start w:val="1"/>
       <w:numFmt w:val="decimal"/>
       <w:pStyle w:val="numberedpoint"/>
@@ -427,10 +805,124 @@
     </w:lvl>
   </w:abstractNum>
   <w:abstractNum w:abstractNumId="1" w15:restartNumberingAfterBreak="0">
+    <w:nsid w:val="4686411F"/>
+    <w:multiLevelType w:val="hybridMultilevel"/>
+    <w:tmpl w:val="8188AEDE"/>
+    <w:lvl w:ilvl="0" w:tplc="F83E1108">
+      <w:start w:val="1"/>
+      <w:numFmt w:val="bullet"/>
+      <w:pStyle w:val="bulletstyle"/>
+      <w:lvlText w:val=""/>
+      <w:lvlJc w:val="left"/>
+      <w:pPr>
+        <w:ind w:left="1797" w:hanging="360"/>
+      </w:pPr>
+      <w:rPr>
+        <w:rFonts w:ascii="Symbol" w:hAnsi="Symbol" w:hint="default"/>
+      </w:rPr>
+    </w:lvl>
+    <w:lvl w:ilvl="1" w:tplc="08090003" w:tentative="1">
+      <w:start w:val="1"/>
+      <w:numFmt w:val="bullet"/>
+      <w:lvlText w:val="o"/>
+      <w:lvlJc w:val="left"/>
+      <w:pPr>
+        <w:ind w:left="2517" w:hanging="360"/>
+      </w:pPr>
+      <w:rPr>
+        <w:rFonts w:ascii="Courier New" w:hAnsi="Courier New" w:cs="Courier New" w:hint="default"/>
+      </w:rPr>
+    </w:lvl>
+    <w:lvl w:ilvl="2" w:tplc="08090005" w:tentative="1">
+      <w:start w:val="1"/>
+      <w:numFmt w:val="bullet"/>
+      <w:lvlText w:val=""/>
+      <w:lvlJc w:val="left"/>
+      <w:pPr>
+        <w:ind w:left="3237" w:hanging="360"/>
+      </w:pPr>
+      <w:rPr>
+        <w:rFonts w:ascii="Wingdings" w:hAnsi="Wingdings" w:hint="default"/>
+      </w:rPr>
+    </w:lvl>
+    <w:lvl w:ilvl="3" w:tplc="08090001" w:tentative="1">
+      <w:start w:val="1"/>
+      <w:numFmt w:val="bullet"/>
+      <w:lvlText w:val=""/>
+      <w:lvlJc w:val="left"/>
+      <w:pPr>
+        <w:ind w:left="3957" w:hanging="360"/>
+      </w:pPr>
+      <w:rPr>
+        <w:rFonts w:ascii="Symbol" w:hAnsi="Symbol" w:hint="default"/>
+      </w:rPr>
+    </w:lvl>
+    <w:lvl w:ilvl="4" w:tplc="08090003" w:tentative="1">
+      <w:start w:val="1"/>
+      <w:numFmt w:val="bullet"/>
+      <w:lvlText w:val="o"/>
+      <w:lvlJc w:val="left"/>
+      <w:pPr>
+        <w:ind w:left="4677" w:hanging="360"/>
+      </w:pPr>
+      <w:rPr>
+        <w:rFonts w:ascii="Courier New" w:hAnsi="Courier New" w:cs="Courier New" w:hint="default"/>
+      </w:rPr>
+    </w:lvl>
+    <w:lvl w:ilvl="5" w:tplc="08090005" w:tentative="1">
+      <w:start w:val="1"/>
+      <w:numFmt w:val="bullet"/>
+      <w:lvlText w:val=""/>
+      <w:lvlJc w:val="left"/>
+      <w:pPr>
+        <w:ind w:left="5397" w:hanging="360"/>
+      </w:pPr>
+      <w:rPr>
+        <w:rFonts w:ascii="Wingdings" w:hAnsi="Wingdings" w:hint="default"/>
+      </w:rPr>
+    </w:lvl>
+    <w:lvl w:ilvl="6" w:tplc="08090001" w:tentative="1">
+      <w:start w:val="1"/>
+      <w:numFmt w:val="bullet"/>
+      <w:lvlText w:val=""/>
+      <w:lvlJc w:val="left"/>
+      <w:pPr>
+        <w:ind w:left="6117" w:hanging="360"/>
+      </w:pPr>
+      <w:rPr>
+        <w:rFonts w:ascii="Symbol" w:hAnsi="Symbol" w:hint="default"/>
+      </w:rPr>
+    </w:lvl>
+    <w:lvl w:ilvl="7" w:tplc="08090003" w:tentative="1">
+      <w:start w:val="1"/>
+      <w:numFmt w:val="bullet"/>
+      <w:lvlText w:val="o"/>
+      <w:lvlJc w:val="left"/>
+      <w:pPr>
+        <w:ind w:left="6837" w:hanging="360"/>
+      </w:pPr>
+      <w:rPr>
+        <w:rFonts w:ascii="Courier New" w:hAnsi="Courier New" w:cs="Courier New" w:hint="default"/>
+      </w:rPr>
+    </w:lvl>
+    <w:lvl w:ilvl="8" w:tplc="08090005" w:tentative="1">
+      <w:start w:val="1"/>
+      <w:numFmt w:val="bullet"/>
+      <w:lvlText w:val=""/>
+      <w:lvlJc w:val="left"/>
+      <w:pPr>
+        <w:ind w:left="7557" w:hanging="360"/>
+      </w:pPr>
+      <w:rPr>
+        <w:rFonts w:ascii="Wingdings" w:hAnsi="Wingdings" w:hint="default"/>
+      </w:rPr>
+    </w:lvl>
+  </w:abstractNum>
+  <w:abstractNum w:abstractNumId="2" w15:restartNumberingAfterBreak="0">
     <w:nsid w:val="4A0015BF"/>
     <w:multiLevelType w:val="hybridMultilevel"/>
-    <w:tmpl w:val="DC32F8EE"/>
-    <w:lvl w:ilvl="0" w:tplc="B858A69C">
+    <w:tmpl w:val="E496DE9A"/>
+    <w:lvl w:ilvl="0" w:tplc="3B465A70">
       <w:start w:val="1"/>
       <w:numFmt w:val="lowerRoman"/>
       <w:pStyle w:val="romanpoint"/>
@@ -513,14 +1005,13 @@
       </w:pPr>
     </w:lvl>
   </w:abstractNum>
-  <w:abstractNum w:abstractNumId="2" w15:restartNumberingAfterBreak="0">
+  <w:abstractNum w:abstractNumId="3" w15:restartNumberingAfterBreak="0">
     <w:nsid w:val="725156CC"/>
     <w:multiLevelType w:val="hybridMultilevel"/>
     <w:tmpl w:val="43A2EB16"/>
     <w:lvl w:ilvl="0" w:tplc="2862B2E4">
       <w:start w:val="1"/>
       <w:numFmt w:val="bullet"/>
-      <w:pStyle w:val="bulletstyle"/>
       <w:lvlText w:val=""/>
       <w:lvlJc w:val="left"/>
       <w:pPr>
@@ -628,26 +1119,28 @@
     </w:lvl>
   </w:abstractNum>
   <w:num w:numId="1" w16cid:durableId="572811720">
-    <w:abstractNumId w:val="2"/>
+    <w:abstractNumId w:val="3"/>
   </w:num>
   <w:num w:numId="2" w16cid:durableId="2057970279">
     <w:abstractNumId w:val="0"/>
   </w:num>
   <w:num w:numId="3" w16cid:durableId="601300011">
+    <w:abstractNumId w:val="2"/>
+  </w:num>
+  <w:num w:numId="4" w16cid:durableId="1764495689">
     <w:abstractNumId w:val="1"/>
   </w:num>
 </w:numbering>
 </file>
 
 <file path=word/styles.xml><?xml version="1.0" encoding="utf-8"?>
-<w:styles xmlns:mc="http://schemas.openxmlformats.org/markup-compatibility/2006" xmlns:r="http://schemas.openxmlformats.org/officeDocument/2006/relationships" xmlns:w="http://schemas.openxmlformats.org/wordprocessingml/2006/main" xmlns:w14="http://schemas.microsoft.com/office/word/2010/wordml" xmlns:w15="http://schemas.microsoft.com/office/word/2012/wordml" xmlns:w16cex="http://schemas.microsoft.com/office/word/2018/wordml/cex" xmlns:w16cid="http://schemas.microsoft.com/office/word/2016/wordml/cid" xmlns:w16="http://schemas.microsoft.com/office/word/2018/wordml" xmlns:w16du="http://schemas.microsoft.com/office/word/2023/wordml/word16du" xmlns:w16sdtdh="http://schemas.microsoft.com/office/word/2020/wordml/sdtdatahash" xmlns:w16se="http://schemas.microsoft.com/office/word/2015/wordml/symex" mc:Ignorable="w14 w15 w16se w16cid w16 w16cex w16sdtdh w16du">
+<w:styles xmlns:mc="http://schemas.openxmlformats.org/markup-compatibility/2006" xmlns:r="http://schemas.openxmlformats.org/officeDocument/2006/relationships" xmlns:w="http://schemas.openxmlformats.org/wordprocessingml/2006/main" xmlns:w14="http://schemas.microsoft.com/office/word/2010/wordml" xmlns:w15="http://schemas.microsoft.com/office/word/2012/wordml" xmlns:w16cex="http://schemas.microsoft.com/office/word/2018/wordml/cex" xmlns:w16cid="http://schemas.microsoft.com/office/word/2016/wordml/cid" xmlns:w16="http://schemas.microsoft.com/office/word/2018/wordml" xmlns:w16du="http://schemas.microsoft.com/office/word/2023/wordml/word16du" xmlns:w16sdtdh="http://schemas.microsoft.com/office/word/2020/wordml/sdtdatahash" xmlns:w16sdtfl="http://schemas.microsoft.com/office/word/2024/wordml/sdtformatlock" xmlns:w16se="http://schemas.microsoft.com/office/word/2015/wordml/symex" mc:Ignorable="w14 w15 w16se w16cid w16 w16cex w16sdtdh w16sdtfl w16du">
   <w:docDefaults>
     <w:rPrDefault>
       <w:rPr>
-        <w:rFonts w:asciiTheme="minorHAnsi" w:eastAsiaTheme="minorHAnsi" w:hAnsiTheme="minorHAnsi" w:cstheme="minorBidi"/>
+        <w:rFonts w:ascii="Arial" w:eastAsiaTheme="minorHAnsi" w:hAnsi="Arial" w:cstheme="minorBidi"/>
         <w:kern w:val="2"/>
-        <w:sz w:val="22"/>
-        <w:szCs w:val="22"/>
+        <w:sz w:val="24"/>
         <w:lang w:val="en-GB" w:eastAsia="en-US" w:bidi="ar-SA"/>
         <w14:ligatures w14:val="standardContextual"/>
       </w:rPr>
@@ -660,9 +1153,9 @@
   </w:docDefaults>
   <w:latentStyles w:defLockedState="0" w:defUIPriority="99" w:defSemiHidden="0" w:defUnhideWhenUsed="0" w:defQFormat="0" w:count="376">
     <w:lsdException w:name="Normal" w:uiPriority="0" w:qFormat="1"/>
-    <w:lsdException w:name="heading 1" w:uiPriority="9" w:qFormat="1"/>
-    <w:lsdException w:name="heading 2" w:semiHidden="1" w:uiPriority="9" w:unhideWhenUsed="1" w:qFormat="1"/>
-    <w:lsdException w:name="heading 3" w:semiHidden="1" w:uiPriority="9" w:unhideWhenUsed="1" w:qFormat="1"/>
+    <w:lsdException w:name="heading 1" w:uiPriority="9"/>
+    <w:lsdException w:name="heading 2" w:semiHidden="1" w:uiPriority="9" w:unhideWhenUsed="1"/>
+    <w:lsdException w:name="heading 3" w:semiHidden="1" w:uiPriority="9" w:unhideWhenUsed="1"/>
     <w:lsdException w:name="heading 4" w:semiHidden="1" w:uiPriority="9" w:unhideWhenUsed="1" w:qFormat="1"/>
     <w:lsdException w:name="heading 5" w:semiHidden="1" w:uiPriority="9" w:unhideWhenUsed="1" w:qFormat="1"/>
     <w:lsdException w:name="heading 6" w:semiHidden="1" w:uiPriority="9" w:unhideWhenUsed="1" w:qFormat="1"/>
@@ -1039,14 +1532,72 @@
   <w:style w:type="paragraph" w:default="1" w:styleId="Normal">
     <w:name w:val="Normal"/>
     <w:qFormat/>
-    <w:rsid w:val="00F50D94"/>
-    <w:pPr>
-      <w:spacing w:after="40" w:line="276" w:lineRule="auto"/>
-      <w:jc w:val="both"/>
-    </w:pPr>
-    <w:rPr>
-      <w:rFonts w:ascii="Arial" w:hAnsi="Arial"/>
-      <w:sz w:val="24"/>
+    <w:rsid w:val="006867ED"/>
+    <w:pPr>
+      <w:spacing w:after="0" w:line="360" w:lineRule="auto"/>
+    </w:pPr>
+  </w:style>
+  <w:style w:type="paragraph" w:styleId="Heading1">
+    <w:name w:val="heading 1"/>
+    <w:aliases w:val="heading_12pt"/>
+    <w:next w:val="Normal"/>
+    <w:link w:val="Heading1Char"/>
+    <w:uiPriority w:val="9"/>
+    <w:rsid w:val="00C53E22"/>
+    <w:pPr>
+      <w:spacing w:line="360" w:lineRule="auto"/>
+      <w:outlineLvl w:val="0"/>
+    </w:pPr>
+    <w:rPr>
+      <w:rFonts w:eastAsiaTheme="majorEastAsia" w:cs="Arial"/>
+      <w:b/>
+      <w:bCs/>
+      <w:szCs w:val="24"/>
+    </w:rPr>
+  </w:style>
+  <w:style w:type="paragraph" w:styleId="Heading2">
+    <w:name w:val="heading 2"/>
+    <w:aliases w:val="heading_6pt"/>
+    <w:basedOn w:val="Normal"/>
+    <w:next w:val="Normal"/>
+    <w:link w:val="Heading2Char"/>
+    <w:uiPriority w:val="9"/>
+    <w:unhideWhenUsed/>
+    <w:rsid w:val="00AA6223"/>
+    <w:pPr>
+      <w:keepNext/>
+      <w:keepLines/>
+      <w:spacing w:after="120"/>
+      <w:outlineLvl w:val="1"/>
+    </w:pPr>
+    <w:rPr>
+      <w:rFonts w:eastAsia="Times New Roman" w:cs="Arial"/>
+      <w:b/>
+      <w:kern w:val="0"/>
+      <w:szCs w:val="24"/>
+      <w14:ligatures w14:val="none"/>
+    </w:rPr>
+  </w:style>
+  <w:style w:type="paragraph" w:styleId="Heading3">
+    <w:name w:val="heading 3"/>
+    <w:aliases w:val="heading_4pt"/>
+    <w:basedOn w:val="Normal"/>
+    <w:next w:val="Normal"/>
+    <w:link w:val="Heading3Char"/>
+    <w:uiPriority w:val="9"/>
+    <w:unhideWhenUsed/>
+    <w:rsid w:val="00AA6223"/>
+    <w:pPr>
+      <w:keepNext/>
+      <w:keepLines/>
+      <w:spacing w:after="80"/>
+      <w:outlineLvl w:val="2"/>
+    </w:pPr>
+    <w:rPr>
+      <w:rFonts w:eastAsiaTheme="majorEastAsia" w:cs="Arial"/>
+      <w:b/>
+      <w:bCs/>
+      <w:szCs w:val="24"/>
     </w:rPr>
   </w:style>
   <w:style w:type="character" w:default="1" w:styleId="DefaultParagraphFont">
@@ -1085,7 +1636,7 @@
     <w:qFormat/>
     <w:rsid w:val="00AF5628"/>
     <w:pPr>
-      <w:spacing w:after="0" w:line="240" w:lineRule="auto"/>
+      <w:spacing w:line="240" w:lineRule="auto"/>
       <w:contextualSpacing/>
     </w:pPr>
     <w:rPr>
@@ -1128,7 +1679,7 @@
     <w:basedOn w:val="Normal"/>
     <w:link w:val="paragraphstyleChar"/>
     <w:qFormat/>
-    <w:rsid w:val="00CB619B"/>
+    <w:rsid w:val="00931C66"/>
     <w:pPr>
       <w:spacing w:after="240"/>
     </w:pPr>
@@ -1142,9 +1693,9 @@
     <w:name w:val="heading_style"/>
     <w:basedOn w:val="titlestyle"/>
     <w:qFormat/>
-    <w:rsid w:val="00DB563F"/>
-    <w:pPr>
-      <w:spacing w:line="276" w:lineRule="auto"/>
+    <w:rsid w:val="00931C66"/>
+    <w:pPr>
+      <w:spacing w:line="360" w:lineRule="auto"/>
       <w:jc w:val="center"/>
     </w:pPr>
   </w:style>
@@ -1152,7 +1703,11 @@
     <w:name w:val="link_style"/>
     <w:basedOn w:val="paragraphstyle"/>
     <w:qFormat/>
-    <w:rsid w:val="00DB563F"/>
+    <w:rsid w:val="002D6968"/>
+    <w:pPr>
+      <w:spacing w:after="0"/>
+      <w:ind w:left="357" w:right="-567"/>
+    </w:pPr>
     <w:rPr>
       <w:color w:val="0000FF"/>
       <w:u w:val="single"/>
@@ -1163,19 +1718,20 @@
     <w:basedOn w:val="paragraphstyle"/>
     <w:link w:val="bulletstyleChar"/>
     <w:qFormat/>
-    <w:rsid w:val="005F793B"/>
+    <w:rsid w:val="00426447"/>
     <w:pPr>
       <w:numPr>
-        <w:numId w:val="1"/>
+        <w:numId w:val="4"/>
       </w:numPr>
-      <w:ind w:left="1077" w:hanging="357"/>
+      <w:spacing w:after="40"/>
+      <w:ind w:left="1083" w:hanging="357"/>
     </w:pPr>
   </w:style>
   <w:style w:type="character" w:customStyle="1" w:styleId="paragraphstyleChar">
     <w:name w:val="paragraph_style Char"/>
     <w:basedOn w:val="DefaultParagraphFont"/>
     <w:link w:val="paragraphstyle"/>
-    <w:rsid w:val="00CB619B"/>
+    <w:rsid w:val="00931C66"/>
     <w:rPr>
       <w:rFonts w:ascii="Arial" w:hAnsi="Arial" w:cs="Arial"/>
       <w:sz w:val="24"/>
@@ -1187,7 +1743,7 @@
     <w:name w:val="bullet_style Char"/>
     <w:basedOn w:val="paragraphstyleChar"/>
     <w:link w:val="bulletstyle"/>
-    <w:rsid w:val="005F793B"/>
+    <w:rsid w:val="00426447"/>
     <w:rPr>
       <w:rFonts w:ascii="Arial" w:hAnsi="Arial" w:cs="Arial"/>
       <w:sz w:val="24"/>
@@ -1200,9 +1756,9 @@
     <w:basedOn w:val="Normal"/>
     <w:link w:val="size9boldChar"/>
     <w:qFormat/>
-    <w:rsid w:val="007E70F4"/>
-    <w:pPr>
-      <w:jc w:val="left"/>
+    <w:rsid w:val="0093221D"/>
+    <w:pPr>
+      <w:spacing w:line="240" w:lineRule="auto"/>
     </w:pPr>
     <w:rPr>
       <w:b/>
@@ -1213,7 +1769,7 @@
     <w:name w:val="size_9_bold Char"/>
     <w:basedOn w:val="DefaultParagraphFont"/>
     <w:link w:val="size9bold"/>
-    <w:rsid w:val="007E70F4"/>
+    <w:rsid w:val="0093221D"/>
     <w:rPr>
       <w:rFonts w:ascii="Arial" w:hAnsi="Arial"/>
       <w:b/>
@@ -1253,7 +1809,7 @@
         <w:tab w:val="center" w:pos="4513"/>
         <w:tab w:val="right" w:pos="9026"/>
       </w:tabs>
-      <w:spacing w:after="0" w:line="240" w:lineRule="auto"/>
+      <w:spacing w:line="240" w:lineRule="auto"/>
     </w:pPr>
   </w:style>
   <w:style w:type="character" w:customStyle="1" w:styleId="HeaderChar">
@@ -1278,7 +1834,7 @@
         <w:tab w:val="center" w:pos="4513"/>
         <w:tab w:val="right" w:pos="9026"/>
       </w:tabs>
-      <w:spacing w:after="0" w:line="240" w:lineRule="auto"/>
+      <w:spacing w:line="240" w:lineRule="auto"/>
     </w:pPr>
   </w:style>
   <w:style w:type="character" w:customStyle="1" w:styleId="FooterChar">
@@ -1296,7 +1852,7 @@
     <w:basedOn w:val="paragraphstyle"/>
     <w:link w:val="numberedpointChar"/>
     <w:qFormat/>
-    <w:rsid w:val="00072E71"/>
+    <w:rsid w:val="000134F4"/>
     <w:pPr>
       <w:numPr>
         <w:numId w:val="2"/>
@@ -1308,7 +1864,7 @@
     <w:name w:val="numbered_point Char"/>
     <w:basedOn w:val="paragraphstyleChar"/>
     <w:link w:val="numberedpoint"/>
-    <w:rsid w:val="00072E71"/>
+    <w:rsid w:val="000134F4"/>
     <w:rPr>
       <w:rFonts w:ascii="Arial" w:hAnsi="Arial" w:cs="Arial"/>
       <w:sz w:val="24"/>
@@ -1321,19 +1877,20 @@
     <w:basedOn w:val="numberedpoint"/>
     <w:link w:val="romanpointChar"/>
     <w:qFormat/>
-    <w:rsid w:val="00F23E4B"/>
+    <w:rsid w:val="002E0AD6"/>
     <w:pPr>
       <w:numPr>
         <w:numId w:val="3"/>
       </w:numPr>
-      <w:ind w:left="1080"/>
+      <w:spacing w:after="0"/>
+      <w:ind w:left="1077" w:hanging="357"/>
     </w:pPr>
   </w:style>
   <w:style w:type="character" w:customStyle="1" w:styleId="romanpointChar">
     <w:name w:val="roman_point Char"/>
     <w:basedOn w:val="numberedpointChar"/>
     <w:link w:val="romanpoint"/>
-    <w:rsid w:val="00F23E4B"/>
+    <w:rsid w:val="002E0AD6"/>
     <w:rPr>
       <w:rFonts w:ascii="Arial" w:hAnsi="Arial" w:cs="Arial"/>
       <w:sz w:val="24"/>
@@ -1346,22 +1903,328 @@
     <w:basedOn w:val="Normal"/>
     <w:link w:val="lefttextChar"/>
     <w:qFormat/>
-    <w:rsid w:val="005079FA"/>
-    <w:pPr>
-      <w:jc w:val="left"/>
-    </w:pPr>
+    <w:rsid w:val="00931C66"/>
   </w:style>
   <w:style w:type="character" w:customStyle="1" w:styleId="lefttextChar">
     <w:name w:val="left_text Char"/>
     <w:basedOn w:val="romanpointChar"/>
     <w:link w:val="lefttext"/>
-    <w:rsid w:val="005079FA"/>
+    <w:rsid w:val="00931C66"/>
     <w:rPr>
       <w:rFonts w:ascii="Arial" w:hAnsi="Arial" w:cs="Arial"/>
       <w:sz w:val="24"/>
       <w:szCs w:val="24"/>
       <w:lang w:val="en-US"/>
     </w:rPr>
+  </w:style>
+  <w:style w:type="paragraph" w:customStyle="1" w:styleId="size9boldblanklineafter">
+    <w:name w:val="size_9_bold_blank_line_after"/>
+    <w:basedOn w:val="size9"/>
+    <w:link w:val="size9boldblanklineafterChar"/>
+    <w:rsid w:val="00D44EFB"/>
+    <w:pPr>
+      <w:spacing w:after="180"/>
+    </w:pPr>
+    <w:rPr>
+      <w:b/>
+      <w:bCs/>
+    </w:rPr>
+  </w:style>
+  <w:style w:type="character" w:customStyle="1" w:styleId="size9boldblanklineafterChar">
+    <w:name w:val="size_9_bold_blank_line_after Char"/>
+    <w:basedOn w:val="size9Char"/>
+    <w:link w:val="size9boldblanklineafter"/>
+    <w:rsid w:val="00D44EFB"/>
+    <w:rPr>
+      <w:rFonts w:ascii="Arial" w:hAnsi="Arial"/>
+      <w:b/>
+      <w:bCs/>
+      <w:sz w:val="18"/>
+    </w:rPr>
+  </w:style>
+  <w:style w:type="character" w:customStyle="1" w:styleId="Heading1Char">
+    <w:name w:val="Heading 1 Char"/>
+    <w:aliases w:val="heading_12pt Char"/>
+    <w:basedOn w:val="DefaultParagraphFont"/>
+    <w:link w:val="Heading1"/>
+    <w:uiPriority w:val="9"/>
+    <w:rsid w:val="00C53E22"/>
+    <w:rPr>
+      <w:rFonts w:ascii="Arial" w:eastAsiaTheme="majorEastAsia" w:hAnsi="Arial" w:cs="Arial"/>
+      <w:b/>
+      <w:bCs/>
+      <w:sz w:val="24"/>
+      <w:szCs w:val="24"/>
+    </w:rPr>
+  </w:style>
+  <w:style w:type="character" w:customStyle="1" w:styleId="Heading2Char">
+    <w:name w:val="Heading 2 Char"/>
+    <w:aliases w:val="heading_6pt Char"/>
+    <w:basedOn w:val="DefaultParagraphFont"/>
+    <w:link w:val="Heading2"/>
+    <w:uiPriority w:val="9"/>
+    <w:rsid w:val="00AA6223"/>
+    <w:rPr>
+      <w:rFonts w:ascii="Arial" w:eastAsia="Times New Roman" w:hAnsi="Arial" w:cs="Arial"/>
+      <w:b/>
+      <w:kern w:val="0"/>
+      <w:sz w:val="24"/>
+      <w:szCs w:val="24"/>
+      <w14:ligatures w14:val="none"/>
+    </w:rPr>
+  </w:style>
+  <w:style w:type="character" w:customStyle="1" w:styleId="Heading3Char">
+    <w:name w:val="Heading 3 Char"/>
+    <w:aliases w:val="heading_4pt Char"/>
+    <w:basedOn w:val="DefaultParagraphFont"/>
+    <w:link w:val="Heading3"/>
+    <w:uiPriority w:val="9"/>
+    <w:rsid w:val="00AA6223"/>
+    <w:rPr>
+      <w:rFonts w:ascii="Arial" w:eastAsiaTheme="majorEastAsia" w:hAnsi="Arial" w:cs="Arial"/>
+      <w:b/>
+      <w:bCs/>
+      <w:sz w:val="24"/>
+      <w:szCs w:val="24"/>
+    </w:rPr>
+  </w:style>
+  <w:style w:type="paragraph" w:customStyle="1" w:styleId="heading12ptafter">
+    <w:name w:val="heading_12pt_after"/>
+    <w:basedOn w:val="Heading1"/>
+    <w:link w:val="heading12ptafterChar"/>
+    <w:rsid w:val="006A68FB"/>
+    <w:pPr>
+      <w:spacing w:after="240"/>
+    </w:pPr>
+  </w:style>
+  <w:style w:type="character" w:customStyle="1" w:styleId="heading12ptafterChar">
+    <w:name w:val="heading_12pt_after Char"/>
+    <w:basedOn w:val="Heading1Char"/>
+    <w:link w:val="heading12ptafter"/>
+    <w:rsid w:val="006A68FB"/>
+    <w:rPr>
+      <w:rFonts w:ascii="Arial" w:eastAsiaTheme="majorEastAsia" w:hAnsi="Arial" w:cs="Arial"/>
+      <w:b/>
+      <w:bCs/>
+      <w:sz w:val="24"/>
+      <w:szCs w:val="24"/>
+    </w:rPr>
+  </w:style>
+  <w:style w:type="paragraph" w:customStyle="1" w:styleId="heading6after">
+    <w:name w:val="heading_6after"/>
+    <w:basedOn w:val="Heading2"/>
+    <w:link w:val="heading6afterChar"/>
+    <w:qFormat/>
+    <w:rsid w:val="00C81F58"/>
+  </w:style>
+  <w:style w:type="character" w:customStyle="1" w:styleId="heading6afterChar">
+    <w:name w:val="heading_6after Char"/>
+    <w:basedOn w:val="Heading2Char"/>
+    <w:link w:val="heading6after"/>
+    <w:rsid w:val="00C81F58"/>
+    <w:rPr>
+      <w:rFonts w:ascii="Arial" w:eastAsia="Times New Roman" w:hAnsi="Arial" w:cs="Arial"/>
+      <w:b/>
+      <w:kern w:val="0"/>
+      <w:sz w:val="24"/>
+      <w:szCs w:val="24"/>
+      <w14:ligatures w14:val="none"/>
+    </w:rPr>
+  </w:style>
+  <w:style w:type="paragraph" w:customStyle="1" w:styleId="heading4after">
+    <w:name w:val="heading_4after"/>
+    <w:basedOn w:val="Heading3"/>
+    <w:link w:val="heading4afterChar"/>
+    <w:qFormat/>
+    <w:rsid w:val="00C81F58"/>
+  </w:style>
+  <w:style w:type="character" w:customStyle="1" w:styleId="heading4afterChar">
+    <w:name w:val="heading_4after Char"/>
+    <w:basedOn w:val="Heading3Char"/>
+    <w:link w:val="heading4after"/>
+    <w:rsid w:val="00C81F58"/>
+    <w:rPr>
+      <w:rFonts w:ascii="Arial" w:eastAsiaTheme="majorEastAsia" w:hAnsi="Arial" w:cs="Arial"/>
+      <w:b/>
+      <w:bCs/>
+      <w:sz w:val="24"/>
+      <w:szCs w:val="24"/>
+    </w:rPr>
+  </w:style>
+  <w:style w:type="paragraph" w:customStyle="1" w:styleId="heading12after">
+    <w:name w:val="heading_12after"/>
+    <w:basedOn w:val="Title"/>
+    <w:next w:val="Normal"/>
+    <w:link w:val="heading12afterChar"/>
+    <w:qFormat/>
+    <w:rsid w:val="0086056C"/>
+    <w:pPr>
+      <w:spacing w:after="240" w:line="360" w:lineRule="auto"/>
+      <w:contextualSpacing w:val="0"/>
+    </w:pPr>
+    <w:rPr>
+      <w:rFonts w:ascii="Arial" w:eastAsia="Times New Roman" w:hAnsi="Arial" w:cs="Arial"/>
+      <w:b/>
+      <w:spacing w:val="0"/>
+      <w:kern w:val="0"/>
+      <w:sz w:val="24"/>
+      <w:szCs w:val="24"/>
+      <w14:ligatures w14:val="none"/>
+    </w:rPr>
+  </w:style>
+  <w:style w:type="character" w:customStyle="1" w:styleId="heading12afterChar">
+    <w:name w:val="heading_12after Char"/>
+    <w:basedOn w:val="heading12ptafterChar"/>
+    <w:link w:val="heading12after"/>
+    <w:rsid w:val="0086056C"/>
+    <w:rPr>
+      <w:rFonts w:ascii="Arial" w:eastAsia="Times New Roman" w:hAnsi="Arial" w:cs="Arial"/>
+      <w:b/>
+      <w:bCs w:val="0"/>
+      <w:kern w:val="0"/>
+      <w:sz w:val="24"/>
+      <w:szCs w:val="24"/>
+      <w14:ligatures w14:val="none"/>
+    </w:rPr>
+  </w:style>
+  <w:style w:type="paragraph" w:customStyle="1" w:styleId="singlespace">
+    <w:name w:val="single_space"/>
+    <w:basedOn w:val="lefttext"/>
+    <w:link w:val="singlespaceChar"/>
+    <w:qFormat/>
+    <w:rsid w:val="00D63F9E"/>
+    <w:pPr>
+      <w:spacing w:line="240" w:lineRule="auto"/>
+    </w:pPr>
+    <w:rPr>
+      <w:rFonts w:cs="Arial"/>
+      <w:szCs w:val="24"/>
+    </w:rPr>
+  </w:style>
+  <w:style w:type="character" w:customStyle="1" w:styleId="singlespaceChar">
+    <w:name w:val="single_space Char"/>
+    <w:basedOn w:val="lefttextChar"/>
+    <w:link w:val="singlespace"/>
+    <w:rsid w:val="00D63F9E"/>
+    <w:rPr>
+      <w:rFonts w:ascii="Arial" w:hAnsi="Arial" w:cs="Arial"/>
+      <w:sz w:val="24"/>
+      <w:szCs w:val="24"/>
+      <w:lang w:val="en-US"/>
+    </w:rPr>
+  </w:style>
+  <w:style w:type="paragraph" w:customStyle="1" w:styleId="numberedpoint2after">
+    <w:name w:val="numbered_point_2after"/>
+    <w:basedOn w:val="numberedpoint"/>
+    <w:link w:val="numberedpoint2afterChar"/>
+    <w:qFormat/>
+    <w:rsid w:val="00460F93"/>
+    <w:pPr>
+      <w:spacing w:after="40"/>
+      <w:ind w:left="357" w:hanging="357"/>
+    </w:pPr>
+  </w:style>
+  <w:style w:type="character" w:customStyle="1" w:styleId="numberedpoint2afterChar">
+    <w:name w:val="numbered_point_2after Char"/>
+    <w:basedOn w:val="numberedpointChar"/>
+    <w:link w:val="numberedpoint2after"/>
+    <w:rsid w:val="00460F93"/>
+    <w:rPr>
+      <w:rFonts w:ascii="Arial" w:hAnsi="Arial" w:cs="Arial"/>
+      <w:sz w:val="24"/>
+      <w:szCs w:val="24"/>
+      <w:lang w:val="en-US"/>
+    </w:rPr>
+  </w:style>
+  <w:style w:type="paragraph" w:customStyle="1" w:styleId="lastbulletstyle">
+    <w:name w:val="last_bullet_style"/>
+    <w:basedOn w:val="bulletstyle"/>
+    <w:link w:val="lastbulletstyleChar"/>
+    <w:qFormat/>
+    <w:rsid w:val="00426447"/>
+    <w:pPr>
+      <w:spacing w:after="240"/>
+    </w:pPr>
+  </w:style>
+  <w:style w:type="character" w:customStyle="1" w:styleId="lastbulletstyleChar">
+    <w:name w:val="last_bullet_style Char"/>
+    <w:basedOn w:val="bulletstyleChar"/>
+    <w:link w:val="lastbulletstyle"/>
+    <w:rsid w:val="00426447"/>
+    <w:rPr>
+      <w:rFonts w:ascii="Arial" w:hAnsi="Arial" w:cs="Arial"/>
+      <w:sz w:val="24"/>
+      <w:szCs w:val="24"/>
+      <w:lang w:val="en-US"/>
+    </w:rPr>
+  </w:style>
+  <w:style w:type="paragraph" w:customStyle="1" w:styleId="indenttext">
+    <w:name w:val="indent_text"/>
+    <w:basedOn w:val="singlespace"/>
+    <w:link w:val="indenttextChar"/>
+    <w:qFormat/>
+    <w:rsid w:val="00B20795"/>
+    <w:pPr>
+      <w:spacing w:after="120" w:line="360" w:lineRule="auto"/>
+      <w:ind w:left="357"/>
+    </w:pPr>
+  </w:style>
+  <w:style w:type="character" w:customStyle="1" w:styleId="indenttextChar">
+    <w:name w:val="indent_text Char"/>
+    <w:basedOn w:val="singlespaceChar"/>
+    <w:link w:val="indenttext"/>
+    <w:rsid w:val="00B20795"/>
+    <w:rPr>
+      <w:rFonts w:ascii="Arial" w:hAnsi="Arial" w:cs="Arial"/>
+      <w:sz w:val="24"/>
+      <w:szCs w:val="24"/>
+      <w:lang w:val="en-US"/>
+    </w:rPr>
+  </w:style>
+  <w:style w:type="paragraph" w:styleId="FootnoteText">
+    <w:name w:val="footnote text"/>
+    <w:basedOn w:val="Normal"/>
+    <w:link w:val="FootnoteTextChar"/>
+    <w:uiPriority w:val="99"/>
+    <w:semiHidden/>
+    <w:unhideWhenUsed/>
+    <w:rsid w:val="001A74E7"/>
+    <w:pPr>
+      <w:spacing w:line="240" w:lineRule="auto"/>
+    </w:pPr>
+    <w:rPr>
+      <w:sz w:val="20"/>
+    </w:rPr>
+  </w:style>
+  <w:style w:type="character" w:customStyle="1" w:styleId="FootnoteTextChar">
+    <w:name w:val="Footnote Text Char"/>
+    <w:basedOn w:val="DefaultParagraphFont"/>
+    <w:link w:val="FootnoteText"/>
+    <w:uiPriority w:val="99"/>
+    <w:semiHidden/>
+    <w:rsid w:val="001A74E7"/>
+    <w:rPr>
+      <w:rFonts w:ascii="Arial" w:hAnsi="Arial"/>
+      <w:sz w:val="20"/>
+      <w:szCs w:val="20"/>
+    </w:rPr>
+  </w:style>
+  <w:style w:type="character" w:styleId="FootnoteReference">
+    <w:name w:val="footnote reference"/>
+    <w:basedOn w:val="DefaultParagraphFont"/>
+    <w:uiPriority w:val="99"/>
+    <w:semiHidden/>
+    <w:unhideWhenUsed/>
+    <w:rsid w:val="001A74E7"/>
+    <w:rPr>
+      <w:vertAlign w:val="superscript"/>
+    </w:rPr>
+  </w:style>
+  <w:style w:type="paragraph" w:customStyle="1" w:styleId="Footnote">
+    <w:name w:val="Footnote"/>
+    <w:basedOn w:val="heading12after"/>
+    <w:qFormat/>
+    <w:rsid w:val="00F44334"/>
   </w:style>
 </w:styles>
 </file>
@@ -1625,4 +2488,16 @@
     </a:ext>
   </a:extLst>
 </a:theme>
+</file>
+
+<file path=customXml/item1.xml><?xml version="1.0" encoding="utf-8"?>
+<b:Sources xmlns:b="http://schemas.openxmlformats.org/officeDocument/2006/bibliography" xmlns="http://schemas.openxmlformats.org/officeDocument/2006/bibliography" SelectedStyle="\APASixthEditionOfficeOnline.xsl" StyleName="APA" Version="6"/>
+</file>
+
+<file path=customXml/itemProps1.xml><?xml version="1.0" encoding="utf-8"?>
+<ds:datastoreItem xmlns:ds="http://schemas.openxmlformats.org/officeDocument/2006/customXml" ds:itemID="{D6F6131B-59D2-4976-B3BF-11D9A87112D3}">
+  <ds:schemaRefs>
+    <ds:schemaRef ds:uri="http://schemas.openxmlformats.org/officeDocument/2006/bibliography"/>
+  </ds:schemaRefs>
+</ds:datastoreItem>
 </file>
</xml_diff>